<commit_message>
a lot of homework except 520
</commit_message>
<xml_diff>
--- a/560 Computer Graphic/Assignment/2018Spring_Assign4.docx
+++ b/560 Computer Graphic/Assignment/2018Spring_Assign4.docx
@@ -1,10 +1,10 @@
 
 <file path=word/document.xml><?xml version="1.0" encoding="utf-8"?>
-<w:document xmlns:wpc="http://schemas.microsoft.com/office/word/2010/wordprocessingCanvas" xmlns:mc="http://schemas.openxmlformats.org/markup-compatibility/2006" xmlns:o="urn:schemas-microsoft-com:office:office" xmlns:r="http://schemas.openxmlformats.org/officeDocument/2006/relationships" xmlns:m="http://schemas.openxmlformats.org/officeDocument/2006/math" xmlns:v="urn:schemas-microsoft-com:vml" xmlns:wp14="http://schemas.microsoft.com/office/word/2010/wordprocessingDrawing" xmlns:wp="http://schemas.openxmlformats.org/drawingml/2006/wordprocessingDrawing" xmlns:w10="urn:schemas-microsoft-com:office:word" xmlns:w="http://schemas.openxmlformats.org/wordprocessingml/2006/main" xmlns:w14="http://schemas.microsoft.com/office/word/2010/wordml" xmlns:wpg="http://schemas.microsoft.com/office/word/2010/wordprocessingGroup" xmlns:wpi="http://schemas.microsoft.com/office/word/2010/wordprocessingInk" xmlns:wne="http://schemas.microsoft.com/office/word/2006/wordml" xmlns:wps="http://schemas.microsoft.com/office/word/2010/wordprocessingShape" mc:Ignorable="w14 wp14">
+<w:document xmlns:wpc="http://schemas.microsoft.com/office/word/2010/wordprocessingCanvas" xmlns:cx="http://schemas.microsoft.com/office/drawing/2014/chartex" xmlns:cx1="http://schemas.microsoft.com/office/drawing/2015/9/8/chartex" xmlns:cx2="http://schemas.microsoft.com/office/drawing/2015/10/21/chartex" xmlns:cx3="http://schemas.microsoft.com/office/drawing/2016/5/9/chartex" xmlns:cx4="http://schemas.microsoft.com/office/drawing/2016/5/10/chartex" xmlns:cx5="http://schemas.microsoft.com/office/drawing/2016/5/11/chartex" xmlns:cx6="http://schemas.microsoft.com/office/drawing/2016/5/12/chartex" xmlns:cx7="http://schemas.microsoft.com/office/drawing/2016/5/13/chartex" xmlns:cx8="http://schemas.microsoft.com/office/drawing/2016/5/14/chartex" xmlns:mc="http://schemas.openxmlformats.org/markup-compatibility/2006" xmlns:aink="http://schemas.microsoft.com/office/drawing/2016/ink" xmlns:am3d="http://schemas.microsoft.com/office/drawing/2017/model3d" xmlns:o="urn:schemas-microsoft-com:office:office" xmlns:r="http://schemas.openxmlformats.org/officeDocument/2006/relationships" xmlns:m="http://schemas.openxmlformats.org/officeDocument/2006/math" xmlns:v="urn:schemas-microsoft-com:vml" xmlns:wp14="http://schemas.microsoft.com/office/word/2010/wordprocessingDrawing" xmlns:wp="http://schemas.openxmlformats.org/drawingml/2006/wordprocessingDrawing" xmlns:w10="urn:schemas-microsoft-com:office:word" xmlns:w="http://schemas.openxmlformats.org/wordprocessingml/2006/main" xmlns:w14="http://schemas.microsoft.com/office/word/2010/wordml" xmlns:w15="http://schemas.microsoft.com/office/word/2012/wordml" xmlns:w16cid="http://schemas.microsoft.com/office/word/2016/wordml/cid" xmlns:w16se="http://schemas.microsoft.com/office/word/2015/wordml/symex" xmlns:wpg="http://schemas.microsoft.com/office/word/2010/wordprocessingGroup" xmlns:wpi="http://schemas.microsoft.com/office/word/2010/wordprocessingInk" xmlns:wne="http://schemas.microsoft.com/office/word/2006/wordml" xmlns:wps="http://schemas.microsoft.com/office/word/2010/wordprocessingShape" mc:Ignorable="w14 w15 w16se w16cid wp14">
   <w:body>
     <w:p>
       <w:pPr>
-        <w:pStyle w:val="Title"/>
+        <w:pStyle w:val="a3"/>
         <w:jc w:val="left"/>
         <w:rPr>
           <w:sz w:val="24"/>
@@ -40,6 +40,7 @@
         </w:rPr>
         <w:tab/>
       </w:r>
+      <w:proofErr w:type="gramStart"/>
       <w:r>
         <w:rPr>
           <w:sz w:val="24"/>
@@ -47,7 +48,6 @@
         <w:tab/>
         <w:t xml:space="preserve">  </w:t>
       </w:r>
-      <w:proofErr w:type="gramStart"/>
       <w:r>
         <w:rPr>
           <w:sz w:val="24"/>
@@ -61,12 +61,10 @@
         </w:rPr>
         <w:t xml:space="preserve"> 2018</w:t>
       </w:r>
-      <w:bookmarkStart w:id="0" w:name="_GoBack"/>
-      <w:bookmarkEnd w:id="0"/>
-    </w:p>
-    <w:p>
-      <w:pPr>
-        <w:pStyle w:val="Title"/>
+    </w:p>
+    <w:p>
+      <w:pPr>
+        <w:pStyle w:val="a3"/>
         <w:rPr>
           <w:b/>
           <w:bCs/>
@@ -77,7 +75,7 @@
     </w:p>
     <w:p>
       <w:pPr>
-        <w:pStyle w:val="Title"/>
+        <w:pStyle w:val="a3"/>
         <w:rPr>
           <w:b/>
           <w:bCs/>
@@ -209,7 +207,7 @@
     </w:p>
     <w:p>
       <w:pPr>
-        <w:pStyle w:val="Heading2"/>
+        <w:pStyle w:val="2"/>
         <w:ind w:left="360"/>
         <w:rPr>
           <w:b w:val="0"/>
@@ -220,7 +218,7 @@
     </w:p>
     <w:p>
       <w:pPr>
-        <w:pStyle w:val="Heading2"/>
+        <w:pStyle w:val="2"/>
         <w:numPr>
           <w:ilvl w:val="0"/>
           <w:numId w:val="5"/>
@@ -258,7 +256,7 @@
     </w:p>
     <w:p>
       <w:pPr>
-        <w:pStyle w:val="Heading2"/>
+        <w:pStyle w:val="2"/>
         <w:rPr>
           <w:b w:val="0"/>
           <w:bCs w:val="0"/>
@@ -278,7 +276,7 @@
     </w:p>
     <w:p>
       <w:pPr>
-        <w:pStyle w:val="Heading2"/>
+        <w:pStyle w:val="2"/>
         <w:rPr>
           <w:b w:val="0"/>
           <w:bCs w:val="0"/>
@@ -286,6 +284,80 @@
           <w:u w:val="none"/>
         </w:rPr>
       </w:pPr>
+      <w:r>
+        <w:rPr>
+          <w:b w:val="0"/>
+          <w:bCs w:val="0"/>
+          <w:noProof/>
+          <w:sz w:val="20"/>
+          <w:u w:val="none"/>
+        </w:rPr>
+        <mc:AlternateContent>
+          <mc:Choice Requires="wps">
+            <w:drawing>
+              <wp:anchor distT="0" distB="0" distL="114300" distR="114300" simplePos="0" relativeHeight="251660288" behindDoc="0" locked="0" layoutInCell="1" allowOverlap="1">
+                <wp:simplePos x="0" y="0"/>
+                <wp:positionH relativeFrom="column">
+                  <wp:posOffset>4132792</wp:posOffset>
+                </wp:positionH>
+                <wp:positionV relativeFrom="paragraph">
+                  <wp:posOffset>730461</wp:posOffset>
+                </wp:positionV>
+                <wp:extent cx="90805" cy="90805"/>
+                <wp:effectExtent l="9525" t="7620" r="13970" b="6350"/>
+                <wp:wrapNone/>
+                <wp:docPr id="49" name="Oval 49"/>
+                <wp:cNvGraphicFramePr>
+                  <a:graphicFrameLocks xmlns:a="http://schemas.openxmlformats.org/drawingml/2006/main"/>
+                </wp:cNvGraphicFramePr>
+                <a:graphic xmlns:a="http://schemas.openxmlformats.org/drawingml/2006/main">
+                  <a:graphicData uri="http://schemas.microsoft.com/office/word/2010/wordprocessingShape">
+                    <wps:wsp>
+                      <wps:cNvSpPr>
+                        <a:spLocks noChangeArrowheads="1"/>
+                      </wps:cNvSpPr>
+                      <wps:spPr bwMode="auto">
+                        <a:xfrm>
+                          <a:off x="0" y="0"/>
+                          <a:ext cx="90805" cy="90805"/>
+                        </a:xfrm>
+                        <a:prstGeom prst="ellipse">
+                          <a:avLst/>
+                        </a:prstGeom>
+                        <a:solidFill>
+                          <a:srgbClr val="FF0000"/>
+                        </a:solidFill>
+                        <a:ln w="9525">
+                          <a:solidFill>
+                            <a:srgbClr val="000000"/>
+                          </a:solidFill>
+                          <a:round/>
+                          <a:headEnd/>
+                          <a:tailEnd/>
+                        </a:ln>
+                      </wps:spPr>
+                      <wps:bodyPr rot="0" vert="horz" wrap="square" lIns="91440" tIns="45720" rIns="91440" bIns="45720" anchor="t" anchorCtr="0" upright="1">
+                        <a:noAutofit/>
+                      </wps:bodyPr>
+                    </wps:wsp>
+                  </a:graphicData>
+                </a:graphic>
+                <wp14:sizeRelH relativeFrom="page">
+                  <wp14:pctWidth>0</wp14:pctWidth>
+                </wp14:sizeRelH>
+                <wp14:sizeRelV relativeFrom="page">
+                  <wp14:pctHeight>0</wp14:pctHeight>
+                </wp14:sizeRelV>
+              </wp:anchor>
+            </w:drawing>
+          </mc:Choice>
+          <mc:Fallback>
+            <w:pict>
+              <v:oval w14:anchorId="4C9038B3" id="Oval 49" o:spid="_x0000_s1026" style="position:absolute;left:0;text-align:left;margin-left:325.4pt;margin-top:57.5pt;width:7.15pt;height:7.15pt;z-index:251660288;visibility:visible;mso-wrap-style:square;mso-width-percent:0;mso-height-percent:0;mso-wrap-distance-left:9pt;mso-wrap-distance-top:0;mso-wrap-distance-right:9pt;mso-wrap-distance-bottom:0;mso-position-horizontal:absolute;mso-position-horizontal-relative:text;mso-position-vertical:absolute;mso-position-vertical-relative:text;mso-width-percent:0;mso-height-percent:0;mso-width-relative:page;mso-height-relative:page;v-text-anchor:top" o:gfxdata="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" fillcolor="red"/>
+            </w:pict>
+          </mc:Fallback>
+        </mc:AlternateContent>
+      </w:r>
       <w:r>
         <w:rPr>
           <w:b w:val="0"/>
@@ -359,7 +431,7 @@
           </mc:Choice>
           <mc:Fallback>
             <w:pict>
-              <v:line id="Line 53" o:spid="_x0000_s1026" style="position:absolute;z-index:251664384;visibility:visible;mso-wrap-style:square;mso-width-percent:0;mso-height-percent:0;mso-wrap-distance-left:9pt;mso-wrap-distance-top:0;mso-wrap-distance-right:9pt;mso-wrap-distance-bottom:0;mso-position-horizontal:absolute;mso-position-horizontal-relative:text;mso-position-vertical:absolute;mso-position-vertical-relative:text;mso-width-percent:0;mso-height-percent:0;mso-width-relative:page;mso-height-relative:page" from="312pt,56.85pt" to="397.5pt,110.1pt" o:gfxdata="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" strokecolor="blue">
+              <v:line w14:anchorId="3E714630" id="Line 53" o:spid="_x0000_s1026" style="position:absolute;left:0;text-align:left;z-index:251664384;visibility:visible;mso-wrap-style:square;mso-width-percent:0;mso-height-percent:0;mso-wrap-distance-left:9pt;mso-wrap-distance-top:0;mso-wrap-distance-right:9pt;mso-wrap-distance-bottom:0;mso-position-horizontal:absolute;mso-position-horizontal-relative:text;mso-position-vertical:absolute;mso-position-vertical-relative:text;mso-width-percent:0;mso-height-percent:0;mso-width-relative:page;mso-height-relative:page" from="312pt,56.85pt" to="397.5pt,110.1pt" o:gfxdata="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" strokecolor="blue">
                 <v:stroke dashstyle="dash"/>
               </v:line>
             </w:pict>
@@ -439,7 +511,7 @@
           </mc:Choice>
           <mc:Fallback>
             <w:pict>
-              <v:line id="Line 52" o:spid="_x0000_s1026" style="position:absolute;flip:y;z-index:251663360;visibility:visible;mso-wrap-style:square;mso-width-percent:0;mso-height-percent:0;mso-wrap-distance-left:9pt;mso-wrap-distance-top:0;mso-wrap-distance-right:9pt;mso-wrap-distance-bottom:0;mso-position-horizontal:absolute;mso-position-horizontal-relative:text;mso-position-vertical:absolute;mso-position-vertical-relative:text;mso-width-percent:0;mso-height-percent:0;mso-width-relative:page;mso-height-relative:page" from="231pt,54.6pt" to="316.5pt,107.85pt" o:gfxdata="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" strokecolor="blue">
+              <v:line w14:anchorId="62F85694" id="Line 52" o:spid="_x0000_s1026" style="position:absolute;left:0;text-align:left;flip:y;z-index:251663360;visibility:visible;mso-wrap-style:square;mso-width-percent:0;mso-height-percent:0;mso-wrap-distance-left:9pt;mso-wrap-distance-top:0;mso-wrap-distance-right:9pt;mso-wrap-distance-bottom:0;mso-position-horizontal:absolute;mso-position-horizontal-relative:text;mso-position-vertical:absolute;mso-position-vertical-relative:text;mso-width-percent:0;mso-height-percent:0;mso-width-relative:page;mso-height-relative:page" from="231pt,54.6pt" to="316.5pt,107.85pt" o:gfxdata="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" strokecolor="blue">
                 <v:stroke dashstyle="dash"/>
               </v:line>
             </w:pict>
@@ -519,7 +591,7 @@
           </mc:Choice>
           <mc:Fallback>
             <w:pict>
-              <v:line id="Line 51" o:spid="_x0000_s1026" style="position:absolute;z-index:251662336;visibility:visible;mso-wrap-style:square;mso-width-percent:0;mso-height-percent:0;mso-wrap-distance-left:9pt;mso-wrap-distance-top:0;mso-wrap-distance-right:9pt;mso-wrap-distance-bottom:0;mso-position-horizontal:absolute;mso-position-horizontal-relative:text;mso-position-vertical:absolute;mso-position-vertical-relative:text;mso-width-percent:0;mso-height-percent:0;mso-width-relative:page;mso-height-relative:page" from="234.75pt,1.35pt" to="312pt,54.6pt" o:gfxdata="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" strokecolor="blue">
+              <v:line w14:anchorId="30AECF43" id="Line 51" o:spid="_x0000_s1026" style="position:absolute;left:0;text-align:left;z-index:251662336;visibility:visible;mso-wrap-style:square;mso-width-percent:0;mso-height-percent:0;mso-wrap-distance-left:9pt;mso-wrap-distance-top:0;mso-wrap-distance-right:9pt;mso-wrap-distance-bottom:0;mso-position-horizontal:absolute;mso-position-horizontal-relative:text;mso-position-vertical:absolute;mso-position-vertical-relative:text;mso-width-percent:0;mso-height-percent:0;mso-width-relative:page;mso-height-relative:page" from="234.75pt,1.35pt" to="312pt,54.6pt" o:gfxdata="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" strokecolor="blue">
                 <v:stroke dashstyle="dash"/>
               </v:line>
             </w:pict>
@@ -599,83 +671,9 @@
           </mc:Choice>
           <mc:Fallback>
             <w:pict>
-              <v:line id="Line 50" o:spid="_x0000_s1026" style="position:absolute;flip:x;z-index:251661312;visibility:visible;mso-wrap-style:square;mso-width-percent:0;mso-height-percent:0;mso-wrap-distance-left:9pt;mso-wrap-distance-top:0;mso-wrap-distance-right:9pt;mso-wrap-distance-bottom:0;mso-position-horizontal:absolute;mso-position-horizontal-relative:text;mso-position-vertical:absolute;mso-position-vertical-relative:text;mso-width-percent:0;mso-height-percent:0;mso-width-relative:page;mso-height-relative:page" from="315pt,.6pt" to="395.25pt,53.1pt" o:gfxdata="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" strokecolor="blue">
+              <v:line w14:anchorId="313620F1" id="Line 50" o:spid="_x0000_s1026" style="position:absolute;left:0;text-align:left;flip:x;z-index:251661312;visibility:visible;mso-wrap-style:square;mso-width-percent:0;mso-height-percent:0;mso-wrap-distance-left:9pt;mso-wrap-distance-top:0;mso-wrap-distance-right:9pt;mso-wrap-distance-bottom:0;mso-position-horizontal:absolute;mso-position-horizontal-relative:text;mso-position-vertical:absolute;mso-position-vertical-relative:text;mso-width-percent:0;mso-height-percent:0;mso-width-relative:page;mso-height-relative:page" from="315pt,.6pt" to="395.25pt,53.1pt" o:gfxdata="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" strokecolor="blue">
                 <v:stroke dashstyle="dash"/>
               </v:line>
-            </w:pict>
-          </mc:Fallback>
-        </mc:AlternateContent>
-      </w:r>
-      <w:r>
-        <w:rPr>
-          <w:b w:val="0"/>
-          <w:bCs w:val="0"/>
-          <w:noProof/>
-          <w:sz w:val="20"/>
-          <w:u w:val="none"/>
-        </w:rPr>
-        <mc:AlternateContent>
-          <mc:Choice Requires="wps">
-            <w:drawing>
-              <wp:anchor distT="0" distB="0" distL="114300" distR="114300" simplePos="0" relativeHeight="251660288" behindDoc="0" locked="0" layoutInCell="1" allowOverlap="1">
-                <wp:simplePos x="0" y="0"/>
-                <wp:positionH relativeFrom="column">
-                  <wp:posOffset>4124325</wp:posOffset>
-                </wp:positionH>
-                <wp:positionV relativeFrom="paragraph">
-                  <wp:posOffset>721995</wp:posOffset>
-                </wp:positionV>
-                <wp:extent cx="90805" cy="90805"/>
-                <wp:effectExtent l="9525" t="7620" r="13970" b="6350"/>
-                <wp:wrapNone/>
-                <wp:docPr id="49" name="Oval 49"/>
-                <wp:cNvGraphicFramePr>
-                  <a:graphicFrameLocks xmlns:a="http://schemas.openxmlformats.org/drawingml/2006/main"/>
-                </wp:cNvGraphicFramePr>
-                <a:graphic xmlns:a="http://schemas.openxmlformats.org/drawingml/2006/main">
-                  <a:graphicData uri="http://schemas.microsoft.com/office/word/2010/wordprocessingShape">
-                    <wps:wsp>
-                      <wps:cNvSpPr>
-                        <a:spLocks noChangeArrowheads="1"/>
-                      </wps:cNvSpPr>
-                      <wps:spPr bwMode="auto">
-                        <a:xfrm>
-                          <a:off x="0" y="0"/>
-                          <a:ext cx="90805" cy="90805"/>
-                        </a:xfrm>
-                        <a:prstGeom prst="ellipse">
-                          <a:avLst/>
-                        </a:prstGeom>
-                        <a:solidFill>
-                          <a:srgbClr val="FF0000"/>
-                        </a:solidFill>
-                        <a:ln w="9525">
-                          <a:solidFill>
-                            <a:srgbClr val="000000"/>
-                          </a:solidFill>
-                          <a:round/>
-                          <a:headEnd/>
-                          <a:tailEnd/>
-                        </a:ln>
-                      </wps:spPr>
-                      <wps:bodyPr rot="0" vert="horz" wrap="square" lIns="91440" tIns="45720" rIns="91440" bIns="45720" anchor="t" anchorCtr="0" upright="1">
-                        <a:noAutofit/>
-                      </wps:bodyPr>
-                    </wps:wsp>
-                  </a:graphicData>
-                </a:graphic>
-                <wp14:sizeRelH relativeFrom="page">
-                  <wp14:pctWidth>0</wp14:pctWidth>
-                </wp14:sizeRelH>
-                <wp14:sizeRelV relativeFrom="page">
-                  <wp14:pctHeight>0</wp14:pctHeight>
-                </wp14:sizeRelV>
-              </wp:anchor>
-            </w:drawing>
-          </mc:Choice>
-          <mc:Fallback>
-            <w:pict>
-              <v:oval id="Oval 49" o:spid="_x0000_s1026" style="position:absolute;margin-left:324.75pt;margin-top:56.85pt;width:7.15pt;height:7.15pt;z-index:251660288;visibility:visible;mso-wrap-style:square;mso-width-percent:0;mso-height-percent:0;mso-wrap-distance-left:9pt;mso-wrap-distance-top:0;mso-wrap-distance-right:9pt;mso-wrap-distance-bottom:0;mso-position-horizontal:absolute;mso-position-horizontal-relative:text;mso-position-vertical:absolute;mso-position-vertical-relative:text;mso-width-percent:0;mso-height-percent:0;mso-width-relative:page;mso-height-relative:page;v-text-anchor:top" o:gfxdata="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" fillcolor="red"/>
             </w:pict>
           </mc:Fallback>
         </mc:AlternateContent>
@@ -749,7 +747,7 @@
           </mc:Choice>
           <mc:Fallback>
             <w:pict>
-              <v:oval id="Oval 48" o:spid="_x0000_s1026" style="position:absolute;margin-left:309pt;margin-top:51.6pt;width:7.15pt;height:7.15pt;z-index:251659264;visibility:visible;mso-wrap-style:square;mso-width-percent:0;mso-height-percent:0;mso-wrap-distance-left:9pt;mso-wrap-distance-top:0;mso-wrap-distance-right:9pt;mso-wrap-distance-bottom:0;mso-position-horizontal:absolute;mso-position-horizontal-relative:text;mso-position-vertical:absolute;mso-position-vertical-relative:text;mso-width-percent:0;mso-height-percent:0;mso-width-relative:page;mso-height-relative:page;v-text-anchor:top" o:gfxdata="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" fillcolor="#36f"/>
+              <v:oval w14:anchorId="61471013" id="Oval 48" o:spid="_x0000_s1026" style="position:absolute;left:0;text-align:left;margin-left:309pt;margin-top:51.6pt;width:7.15pt;height:7.15pt;z-index:251659264;visibility:visible;mso-wrap-style:square;mso-width-percent:0;mso-height-percent:0;mso-wrap-distance-left:9pt;mso-wrap-distance-top:0;mso-wrap-distance-right:9pt;mso-wrap-distance-bottom:0;mso-position-horizontal:absolute;mso-position-horizontal-relative:text;mso-position-vertical:absolute;mso-position-vertical-relative:text;mso-width-percent:0;mso-height-percent:0;mso-width-relative:page;mso-height-relative:page;v-text-anchor:top" o:gfxdata="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" fillcolor="#36f"/>
             </w:pict>
           </mc:Fallback>
         </mc:AlternateContent>
@@ -827,7 +825,7 @@
           </mc:Choice>
           <mc:Fallback>
             <w:pict>
-              <v:line id="Line 40" o:spid="_x0000_s1026" style="position:absolute;z-index:251653120;visibility:visible;mso-wrap-style:square;mso-width-percent:0;mso-height-percent:0;mso-wrap-distance-left:9pt;mso-wrap-distance-top:0;mso-wrap-distance-right:9pt;mso-wrap-distance-bottom:0;mso-position-horizontal:absolute;mso-position-horizontal-relative:text;mso-position-vertical:absolute;mso-position-vertical-relative:text;mso-width-percent:0;mso-height-percent:0;mso-width-relative:page;mso-height-relative:page" from="235.5pt,54.6pt" to="394.5pt,54.6pt" o:gfxdata="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">
+              <v:line w14:anchorId="60805DE1" id="Line 40" o:spid="_x0000_s1026" style="position:absolute;left:0;text-align:left;z-index:251653120;visibility:visible;mso-wrap-style:square;mso-width-percent:0;mso-height-percent:0;mso-wrap-distance-left:9pt;mso-wrap-distance-top:0;mso-wrap-distance-right:9pt;mso-wrap-distance-bottom:0;mso-position-horizontal:absolute;mso-position-horizontal-relative:text;mso-position-vertical:absolute;mso-position-vertical-relative:text;mso-width-percent:0;mso-height-percent:0;mso-width-relative:page;mso-height-relative:page" from="235.5pt,54.6pt" to="394.5pt,54.6pt" o:gfxdata="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">
                 <v:stroke dashstyle="longDash"/>
               </v:line>
             </w:pict>
@@ -907,7 +905,7 @@
           </mc:Choice>
           <mc:Fallback>
             <w:pict>
-              <v:line id="Line 44" o:spid="_x0000_s1026" style="position:absolute;flip:x;z-index:251657216;visibility:visible;mso-wrap-style:square;mso-width-percent:0;mso-height-percent:0;mso-wrap-distance-left:9pt;mso-wrap-distance-top:0;mso-wrap-distance-right:9pt;mso-wrap-distance-bottom:0;mso-position-horizontal:absolute;mso-position-horizontal-relative:text;mso-position-vertical:absolute;mso-position-vertical-relative:text;mso-width-percent:0;mso-height-percent:0;mso-width-relative:page;mso-height-relative:page" from="327pt,1.35pt" to="396pt,60.6pt" o:gfxdata="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" strokecolor="red">
+              <v:line w14:anchorId="688FFB2F" id="Line 44" o:spid="_x0000_s1026" style="position:absolute;left:0;text-align:left;flip:x;z-index:251657216;visibility:visible;mso-wrap-style:square;mso-width-percent:0;mso-height-percent:0;mso-wrap-distance-left:9pt;mso-wrap-distance-top:0;mso-wrap-distance-right:9pt;mso-wrap-distance-bottom:0;mso-position-horizontal:absolute;mso-position-horizontal-relative:text;mso-position-vertical:absolute;mso-position-vertical-relative:text;mso-width-percent:0;mso-height-percent:0;mso-width-relative:page;mso-height-relative:page" from="327pt,1.35pt" to="396pt,60.6pt" o:gfxdata="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" strokecolor="red">
                 <v:stroke dashstyle="dash"/>
               </v:line>
             </w:pict>
@@ -987,7 +985,7 @@
           </mc:Choice>
           <mc:Fallback>
             <w:pict>
-              <v:line id="Line 45" o:spid="_x0000_s1026" style="position:absolute;flip:x y;z-index:251658240;visibility:visible;mso-wrap-style:square;mso-width-percent:0;mso-height-percent:0;mso-wrap-distance-left:9pt;mso-wrap-distance-top:0;mso-wrap-distance-right:9pt;mso-wrap-distance-bottom:0;mso-position-horizontal:absolute;mso-position-horizontal-relative:text;mso-position-vertical:absolute;mso-position-vertical-relative:text;mso-width-percent:0;mso-height-percent:0;mso-width-relative:page;mso-height-relative:page" from="327pt,59.85pt" to="395.25pt,107.1pt" o:gfxdata="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" strokecolor="red">
+              <v:line w14:anchorId="17E1A4C1" id="Line 45" o:spid="_x0000_s1026" style="position:absolute;left:0;text-align:left;flip:x y;z-index:251658240;visibility:visible;mso-wrap-style:square;mso-width-percent:0;mso-height-percent:0;mso-wrap-distance-left:9pt;mso-wrap-distance-top:0;mso-wrap-distance-right:9pt;mso-wrap-distance-bottom:0;mso-position-horizontal:absolute;mso-position-horizontal-relative:text;mso-position-vertical:absolute;mso-position-vertical-relative:text;mso-width-percent:0;mso-height-percent:0;mso-width-relative:page;mso-height-relative:page" from="327pt,59.85pt" to="395.25pt,107.1pt" o:gfxdata="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" strokecolor="red">
                 <v:stroke dashstyle="dash"/>
               </v:line>
             </w:pict>
@@ -1067,7 +1065,7 @@
           </mc:Choice>
           <mc:Fallback>
             <w:pict>
-              <v:line id="Line 42" o:spid="_x0000_s1026" style="position:absolute;flip:x y;z-index:251655168;visibility:visible;mso-wrap-style:square;mso-width-percent:0;mso-height-percent:0;mso-wrap-distance-left:9pt;mso-wrap-distance-top:0;mso-wrap-distance-right:9pt;mso-wrap-distance-bottom:0;mso-position-horizontal:absolute;mso-position-horizontal-relative:text;mso-position-vertical:absolute;mso-position-vertical-relative:text;mso-width-percent:0;mso-height-percent:0;mso-width-relative:page;mso-height-relative:page" from="234pt,-.15pt" to="328.5pt,59.85pt" o:gfxdata="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" strokecolor="red">
+              <v:line w14:anchorId="5B40A3EE" id="Line 42" o:spid="_x0000_s1026" style="position:absolute;left:0;text-align:left;flip:x y;z-index:251655168;visibility:visible;mso-wrap-style:square;mso-width-percent:0;mso-height-percent:0;mso-wrap-distance-left:9pt;mso-wrap-distance-top:0;mso-wrap-distance-right:9pt;mso-wrap-distance-bottom:0;mso-position-horizontal:absolute;mso-position-horizontal-relative:text;mso-position-vertical:absolute;mso-position-vertical-relative:text;mso-width-percent:0;mso-height-percent:0;mso-width-relative:page;mso-height-relative:page" from="234pt,-.15pt" to="328.5pt,59.85pt" o:gfxdata="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" strokecolor="red">
                 <v:stroke dashstyle="dash"/>
               </v:line>
             </w:pict>
@@ -1147,7 +1145,7 @@
           </mc:Choice>
           <mc:Fallback>
             <w:pict>
-              <v:line id="Line 43" o:spid="_x0000_s1026" style="position:absolute;flip:x;z-index:251656192;visibility:visible;mso-wrap-style:square;mso-width-percent:0;mso-height-percent:0;mso-wrap-distance-left:9pt;mso-wrap-distance-top:0;mso-wrap-distance-right:9pt;mso-wrap-distance-bottom:0;mso-position-horizontal:absolute;mso-position-horizontal-relative:text;mso-position-vertical:absolute;mso-position-vertical-relative:text;mso-width-percent:0;mso-height-percent:0;mso-width-relative:page;mso-height-relative:page" from="233.25pt,61.35pt" to="328.5pt,107.85pt" o:gfxdata="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" strokecolor="red">
+              <v:line w14:anchorId="4F05935A" id="Line 43" o:spid="_x0000_s1026" style="position:absolute;left:0;text-align:left;flip:x;z-index:251656192;visibility:visible;mso-wrap-style:square;mso-width-percent:0;mso-height-percent:0;mso-wrap-distance-left:9pt;mso-wrap-distance-top:0;mso-wrap-distance-right:9pt;mso-wrap-distance-bottom:0;mso-position-horizontal:absolute;mso-position-horizontal-relative:text;mso-position-vertical:absolute;mso-position-vertical-relative:text;mso-width-percent:0;mso-height-percent:0;mso-width-relative:page;mso-height-relative:page" from="233.25pt,61.35pt" to="328.5pt,107.85pt" o:gfxdata="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" strokecolor="red">
                 <v:stroke dashstyle="dash"/>
               </v:line>
             </w:pict>
@@ -1227,7 +1225,7 @@
           </mc:Choice>
           <mc:Fallback>
             <w:pict>
-              <v:line id="Line 41" o:spid="_x0000_s1026" style="position:absolute;flip:x y;z-index:251654144;visibility:visible;mso-wrap-style:square;mso-width-percent:0;mso-height-percent:0;mso-wrap-distance-left:9pt;mso-wrap-distance-top:0;mso-wrap-distance-right:9pt;mso-wrap-distance-bottom:0;mso-position-horizontal:absolute;mso-position-horizontal-relative:text;mso-position-vertical:absolute;mso-position-vertical-relative:text;mso-width-percent:0;mso-height-percent:0;mso-width-relative:page;mso-height-relative:page" from="312.75pt,.6pt" to="312.75pt,107.1pt" o:gfxdata="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">
+              <v:line w14:anchorId="6B9F0CFB" id="Line 41" o:spid="_x0000_s1026" style="position:absolute;left:0;text-align:left;flip:x y;z-index:251654144;visibility:visible;mso-wrap-style:square;mso-width-percent:0;mso-height-percent:0;mso-wrap-distance-left:9pt;mso-wrap-distance-top:0;mso-wrap-distance-right:9pt;mso-wrap-distance-bottom:0;mso-position-horizontal:absolute;mso-position-horizontal-relative:text;mso-position-vertical:absolute;mso-position-vertical-relative:text;mso-width-percent:0;mso-height-percent:0;mso-width-relative:page;mso-height-relative:page" from="312.75pt,.6pt" to="312.75pt,107.1pt" o:gfxdata="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">
                 <v:stroke dashstyle="longDash"/>
               </v:line>
             </w:pict>
@@ -1306,7 +1304,7 @@
           </mc:Choice>
           <mc:Fallback>
             <w:pict>
-              <v:shapetype id="_x0000_t13" coordsize="21600,21600" o:spt="13" adj="16200,5400" path="m@0,l@0@1,0@1,0@2@0@2@0,21600,21600,10800xe">
+              <v:shapetype w14:anchorId="673063FF" id="_x0000_t13" coordsize="21600,21600" o:spt="13" adj="16200,5400" path="m@0,l@0@1,0@1,0@2@0@2@0,21600,21600,10800xe">
                 <v:stroke joinstyle="miter"/>
                 <v:formulas>
                   <v:f eqn="val #0"/>
@@ -1322,7 +1320,7 @@
                   <v:h position="#0,#1" xrange="0,21600" yrange="0,10800"/>
                 </v:handles>
               </v:shapetype>
-              <v:shape id="AutoShape 31" o:spid="_x0000_s1026" type="#_x0000_t13" style="position:absolute;margin-left:201.75pt;margin-top:55pt;width:27.75pt;height:21pt;z-index:251652096;visibility:visible;mso-wrap-style:square;mso-width-percent:0;mso-height-percent:0;mso-wrap-distance-left:9pt;mso-wrap-distance-top:0;mso-wrap-distance-right:9pt;mso-wrap-distance-bottom:0;mso-position-horizontal:absolute;mso-position-horizontal-relative:text;mso-position-vertical:absolute;mso-position-vertical-relative:text;mso-width-percent:0;mso-height-percent:0;mso-width-relative:page;mso-height-relative:page;v-text-anchor:top" o:gfxdata="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"/>
+              <v:shape id="AutoShape 31" o:spid="_x0000_s1026" type="#_x0000_t13" style="position:absolute;left:0;text-align:left;margin-left:201.75pt;margin-top:55pt;width:27.75pt;height:21pt;z-index:251652096;visibility:visible;mso-wrap-style:square;mso-width-percent:0;mso-height-percent:0;mso-wrap-distance-left:9pt;mso-wrap-distance-top:0;mso-wrap-distance-right:9pt;mso-wrap-distance-bottom:0;mso-position-horizontal:absolute;mso-position-horizontal-relative:text;mso-position-vertical:absolute;mso-position-vertical-relative:text;mso-width-percent:0;mso-height-percent:0;mso-width-relative:page;mso-height-relative:page;v-text-anchor:top" o:gfxdata="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"/>
             </w:pict>
           </mc:Fallback>
         </mc:AlternateContent>
@@ -1399,7 +1397,7 @@
           </mc:Choice>
           <mc:Fallback>
             <w:pict>
-              <v:line id="Line 27" o:spid="_x0000_s1026" style="position:absolute;z-index:251651072;visibility:visible;mso-wrap-style:square;mso-width-percent:0;mso-height-percent:0;mso-wrap-distance-left:9pt;mso-wrap-distance-top:0;mso-wrap-distance-right:9pt;mso-wrap-distance-bottom:0;mso-position-horizontal:absolute;mso-position-horizontal-relative:text;mso-position-vertical:absolute;mso-position-vertical-relative:text;mso-width-percent:0;mso-height-percent:0;mso-width-relative:page;mso-height-relative:page" from="396pt,1.25pt" to="396pt,109.25pt" o:gfxdata="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"/>
+              <v:line w14:anchorId="5C10DB21" id="Line 27" o:spid="_x0000_s1026" style="position:absolute;left:0;text-align:left;z-index:251651072;visibility:visible;mso-wrap-style:square;mso-width-percent:0;mso-height-percent:0;mso-wrap-distance-left:9pt;mso-wrap-distance-top:0;mso-wrap-distance-right:9pt;mso-wrap-distance-bottom:0;mso-position-horizontal:absolute;mso-position-horizontal-relative:text;mso-position-vertical:absolute;mso-position-vertical-relative:text;mso-width-percent:0;mso-height-percent:0;mso-width-relative:page;mso-height-relative:page" from="396pt,1.25pt" to="396pt,109.25pt" o:gfxdata="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"/>
             </w:pict>
           </mc:Fallback>
         </mc:AlternateContent>
@@ -1476,7 +1474,7 @@
           </mc:Choice>
           <mc:Fallback>
             <w:pict>
-              <v:line id="Line 11" o:spid="_x0000_s1026" style="position:absolute;z-index:251649024;visibility:visible;mso-wrap-style:square;mso-width-percent:0;mso-height-percent:0;mso-wrap-distance-left:9pt;mso-wrap-distance-top:0;mso-wrap-distance-right:9pt;mso-wrap-distance-bottom:0;mso-position-horizontal:absolute;mso-position-horizontal-relative:text;mso-position-vertical:absolute;mso-position-vertical-relative:text;mso-width-percent:0;mso-height-percent:0;mso-width-relative:page;mso-height-relative:page" from="234.75pt,108.5pt" to="396.75pt,108.5pt" o:gfxdata="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"/>
+              <v:line w14:anchorId="716F7866" id="Line 11" o:spid="_x0000_s1026" style="position:absolute;left:0;text-align:left;z-index:251649024;visibility:visible;mso-wrap-style:square;mso-width-percent:0;mso-height-percent:0;mso-wrap-distance-left:9pt;mso-wrap-distance-top:0;mso-wrap-distance-right:9pt;mso-wrap-distance-bottom:0;mso-position-horizontal:absolute;mso-position-horizontal-relative:text;mso-position-vertical:absolute;mso-position-vertical-relative:text;mso-width-percent:0;mso-height-percent:0;mso-width-relative:page;mso-height-relative:page" from="234.75pt,108.5pt" to="396.75pt,108.5pt" o:gfxdata="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"/>
             </w:pict>
           </mc:Fallback>
         </mc:AlternateContent>
@@ -1553,7 +1551,7 @@
           </mc:Choice>
           <mc:Fallback>
             <w:pict>
-              <v:line id="Line 15" o:spid="_x0000_s1026" style="position:absolute;z-index:251650048;visibility:visible;mso-wrap-style:square;mso-width-percent:0;mso-height-percent:0;mso-wrap-distance-left:9pt;mso-wrap-distance-top:0;mso-wrap-distance-right:9pt;mso-wrap-distance-bottom:0;mso-position-horizontal:absolute;mso-position-horizontal-relative:text;mso-position-vertical:absolute;mso-position-vertical-relative:text;mso-width-percent:0;mso-height-percent:0;mso-width-relative:page;mso-height-relative:page" from="234pt,1.25pt" to="234pt,109.25pt" o:gfxdata="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"/>
+              <v:line w14:anchorId="52FF870A" id="Line 15" o:spid="_x0000_s1026" style="position:absolute;left:0;text-align:left;z-index:251650048;visibility:visible;mso-wrap-style:square;mso-width-percent:0;mso-height-percent:0;mso-wrap-distance-left:9pt;mso-wrap-distance-top:0;mso-wrap-distance-right:9pt;mso-wrap-distance-bottom:0;mso-position-horizontal:absolute;mso-position-horizontal-relative:text;mso-position-vertical:absolute;mso-position-vertical-relative:text;mso-width-percent:0;mso-height-percent:0;mso-width-relative:page;mso-height-relative:page" from="234pt,1.25pt" to="234pt,109.25pt" o:gfxdata="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"/>
             </w:pict>
           </mc:Fallback>
         </mc:AlternateContent>
@@ -1630,7 +1628,7 @@
           </mc:Choice>
           <mc:Fallback>
             <w:pict>
-              <v:line id="Line 10" o:spid="_x0000_s1026" style="position:absolute;z-index:251648000;visibility:visible;mso-wrap-style:square;mso-width-percent:0;mso-height-percent:0;mso-wrap-distance-left:9pt;mso-wrap-distance-top:0;mso-wrap-distance-right:9pt;mso-wrap-distance-bottom:0;mso-position-horizontal:absolute;mso-position-horizontal-relative:text;mso-position-vertical:absolute;mso-position-vertical-relative:text;mso-width-percent:0;mso-height-percent:0;mso-width-relative:page;mso-height-relative:page" from="234pt,1.25pt" to="396pt,1.25pt" o:gfxdata="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"/>
+              <v:line w14:anchorId="680ED65B" id="Line 10" o:spid="_x0000_s1026" style="position:absolute;left:0;text-align:left;z-index:251648000;visibility:visible;mso-wrap-style:square;mso-width-percent:0;mso-height-percent:0;mso-wrap-distance-left:9pt;mso-wrap-distance-top:0;mso-wrap-distance-right:9pt;mso-wrap-distance-bottom:0;mso-position-horizontal:absolute;mso-position-horizontal-relative:text;mso-position-vertical:absolute;mso-position-vertical-relative:text;mso-width-percent:0;mso-height-percent:0;mso-width-relative:page;mso-height-relative:page" from="234pt,1.25pt" to="396pt,1.25pt" o:gfxdata="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"/>
             </w:pict>
           </mc:Fallback>
         </mc:AlternateContent>
@@ -1670,7 +1668,7 @@
                     </pic:cNvPicPr>
                   </pic:nvPicPr>
                   <pic:blipFill>
-                    <a:blip r:embed="rId6">
+                    <a:blip r:embed="rId5">
                       <a:extLst>
                         <a:ext uri="{28A0092B-C50C-407E-A947-70E740481C1C}">
                           <a14:useLocalDpi xmlns:a14="http://schemas.microsoft.com/office/drawing/2010/main" val="0"/>
@@ -1705,7 +1703,7 @@
     <w:p/>
     <w:p>
       <w:pPr>
-        <w:pStyle w:val="Heading2"/>
+        <w:pStyle w:val="2"/>
         <w:rPr>
           <w:b w:val="0"/>
           <w:bCs w:val="0"/>
@@ -1725,7 +1723,7 @@
     </w:p>
     <w:p>
       <w:pPr>
-        <w:pStyle w:val="Heading2"/>
+        <w:pStyle w:val="2"/>
         <w:numPr>
           <w:ilvl w:val="0"/>
           <w:numId w:val="6"/>
@@ -1767,7 +1765,7 @@
     </w:p>
     <w:p>
       <w:pPr>
-        <w:pStyle w:val="Heading2"/>
+        <w:pStyle w:val="2"/>
         <w:numPr>
           <w:ilvl w:val="0"/>
           <w:numId w:val="6"/>
@@ -1791,7 +1789,7 @@
     </w:p>
     <w:p>
       <w:pPr>
-        <w:pStyle w:val="Heading2"/>
+        <w:pStyle w:val="2"/>
         <w:numPr>
           <w:ilvl w:val="0"/>
           <w:numId w:val="6"/>
@@ -1832,7 +1830,7 @@
     </w:p>
     <w:p>
       <w:pPr>
-        <w:pStyle w:val="Heading2"/>
+        <w:pStyle w:val="2"/>
         <w:numPr>
           <w:ilvl w:val="1"/>
           <w:numId w:val="6"/>
@@ -1974,7 +1972,7 @@
     <w:p/>
     <w:p>
       <w:pPr>
-        <w:pStyle w:val="Heading2"/>
+        <w:pStyle w:val="2"/>
         <w:numPr>
           <w:ilvl w:val="1"/>
           <w:numId w:val="6"/>
@@ -2090,7 +2088,7 @@
                     </pic:cNvPicPr>
                   </pic:nvPicPr>
                   <pic:blipFill>
-                    <a:blip r:embed="rId7" cstate="print">
+                    <a:blip r:embed="rId6" cstate="print">
                       <a:extLst>
                         <a:ext uri="{28A0092B-C50C-407E-A947-70E740481C1C}">
                           <a14:useLocalDpi xmlns:a14="http://schemas.microsoft.com/office/drawing/2010/main" val="0"/>
@@ -2141,7 +2139,7 @@
                     <pic:cNvPicPr/>
                   </pic:nvPicPr>
                   <pic:blipFill>
-                    <a:blip r:embed="rId8">
+                    <a:blip r:embed="rId7">
                       <a:extLst>
                         <a:ext uri="{28A0092B-C50C-407E-A947-70E740481C1C}">
                           <a14:useLocalDpi xmlns:a14="http://schemas.microsoft.com/office/drawing/2010/main" val="0"/>
@@ -2193,7 +2191,7 @@
                     <pic:cNvPicPr/>
                   </pic:nvPicPr>
                   <pic:blipFill>
-                    <a:blip r:embed="rId9">
+                    <a:blip r:embed="rId8">
                       <a:extLst>
                         <a:ext uri="{28A0092B-C50C-407E-A947-70E740481C1C}">
                           <a14:useLocalDpi xmlns:a14="http://schemas.microsoft.com/office/drawing/2010/main" val="0"/>
@@ -2270,7 +2268,7 @@
     </w:p>
     <w:p>
       <w:pPr>
-        <w:pStyle w:val="Heading2"/>
+        <w:pStyle w:val="2"/>
         <w:ind w:left="1800"/>
         <w:rPr>
           <w:b w:val="0"/>
@@ -2284,7 +2282,7 @@
     </w:p>
     <w:p>
       <w:pPr>
-        <w:pStyle w:val="Heading2"/>
+        <w:pStyle w:val="2"/>
         <w:numPr>
           <w:ilvl w:val="0"/>
           <w:numId w:val="13"/>
@@ -2335,7 +2333,7 @@
     <w:p/>
     <w:p>
       <w:pPr>
-        <w:pStyle w:val="Heading2"/>
+        <w:pStyle w:val="2"/>
         <w:rPr>
           <w:b w:val="0"/>
           <w:u w:val="none"/>
@@ -2410,7 +2408,7 @@
           </mc:Choice>
           <mc:Fallback>
             <w:pict>
-              <v:shapetype id="_x0000_t16" coordsize="21600,21600" o:spt="16" adj="5400" path="m@0,l0@0,,21600@1,21600,21600@2,21600,xem0@0nfl@1@0,21600,em@1@0nfl@1,21600e">
+              <v:shapetype w14:anchorId="672CE2A7" id="_x0000_t16" coordsize="21600,21600" o:spt="16" adj="5400" path="m@0,l0@0,,21600@1,21600,21600@2,21600,xem0@0nfl@1@0,21600,em@1@0nfl@1,21600e">
                 <v:stroke joinstyle="miter"/>
                 <v:formulas>
                   <v:f eqn="val #0"/>
@@ -2427,7 +2425,7 @@
                 </v:handles>
                 <o:complex v:ext="view"/>
               </v:shapetype>
-              <v:shape id="AutoShape 162" o:spid="_x0000_s1026" type="#_x0000_t16" style="position:absolute;margin-left:280.5pt;margin-top:5.6pt;width:95.65pt;height:95.65pt;z-index:251666432;visibility:visible;mso-wrap-style:square;mso-width-percent:0;mso-height-percent:0;mso-wrap-distance-left:9pt;mso-wrap-distance-top:0;mso-wrap-distance-right:9pt;mso-wrap-distance-bottom:0;mso-position-horizontal:absolute;mso-position-horizontal-relative:text;mso-position-vertical:absolute;mso-position-vertical-relative:text;mso-width-percent:0;mso-height-percent:0;mso-width-relative:page;mso-height-relative:page;v-text-anchor:top" o:gfxdata="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"/>
+              <v:shape id="AutoShape 162" o:spid="_x0000_s1026" type="#_x0000_t16" style="position:absolute;left:0;text-align:left;margin-left:280.5pt;margin-top:5.6pt;width:95.65pt;height:95.65pt;z-index:251666432;visibility:visible;mso-wrap-style:square;mso-width-percent:0;mso-height-percent:0;mso-wrap-distance-left:9pt;mso-wrap-distance-top:0;mso-wrap-distance-right:9pt;mso-wrap-distance-bottom:0;mso-position-horizontal:absolute;mso-position-horizontal-relative:text;mso-position-vertical:absolute;mso-position-vertical-relative:text;mso-width-percent:0;mso-height-percent:0;mso-width-relative:page;mso-height-relative:page;v-text-anchor:top" o:gfxdata="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"/>
             </w:pict>
           </mc:Fallback>
         </mc:AlternateContent>
@@ -2503,7 +2501,7 @@
           </mc:Choice>
           <mc:Fallback>
             <w:pict>
-              <v:shape id="AutoShape 147" o:spid="_x0000_s1026" type="#_x0000_t13" style="position:absolute;margin-left:215.05pt;margin-top:55pt;width:27.75pt;height:21pt;z-index:251665408;visibility:visible;mso-wrap-style:square;mso-width-percent:0;mso-height-percent:0;mso-wrap-distance-left:9pt;mso-wrap-distance-top:0;mso-wrap-distance-right:9pt;mso-wrap-distance-bottom:0;mso-position-horizontal:absolute;mso-position-horizontal-relative:text;mso-position-vertical:absolute;mso-position-vertical-relative:text;mso-width-percent:0;mso-height-percent:0;mso-width-relative:page;mso-height-relative:page;v-text-anchor:top" o:gfxdata="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"/>
+              <v:shape w14:anchorId="7EDAA19F" id="AutoShape 147" o:spid="_x0000_s1026" type="#_x0000_t13" style="position:absolute;left:0;text-align:left;margin-left:215.05pt;margin-top:55pt;width:27.75pt;height:21pt;z-index:251665408;visibility:visible;mso-wrap-style:square;mso-width-percent:0;mso-height-percent:0;mso-wrap-distance-left:9pt;mso-wrap-distance-top:0;mso-wrap-distance-right:9pt;mso-wrap-distance-bottom:0;mso-position-horizontal:absolute;mso-position-horizontal-relative:text;mso-position-vertical:absolute;mso-position-vertical-relative:text;mso-width-percent:0;mso-height-percent:0;mso-width-relative:page;mso-height-relative:page;v-text-anchor:top" o:gfxdata="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"/>
             </w:pict>
           </mc:Fallback>
         </mc:AlternateContent>
@@ -2539,7 +2537,7 @@
                     </pic:cNvPicPr>
                   </pic:nvPicPr>
                   <pic:blipFill>
-                    <a:blip r:embed="rId6">
+                    <a:blip r:embed="rId5">
                       <a:extLst>
                         <a:ext uri="{28A0092B-C50C-407E-A947-70E740481C1C}">
                           <a14:useLocalDpi xmlns:a14="http://schemas.microsoft.com/office/drawing/2010/main" val="0"/>
@@ -2701,7 +2699,7 @@
     <w:p/>
     <w:p>
       <w:pPr>
-        <w:pStyle w:val="Heading2"/>
+        <w:pStyle w:val="2"/>
       </w:pPr>
       <w:r>
         <w:t>3. Mark distribution</w:t>
@@ -2721,7 +2719,7 @@
     </w:p>
     <w:p>
       <w:pPr>
-        <w:pStyle w:val="HTMLPreformatted"/>
+        <w:pStyle w:val="HTML"/>
         <w:rPr>
           <w:rFonts w:ascii="Times New Roman" w:hAnsi="Times New Roman" w:cs="Times New Roman"/>
           <w:sz w:val="24"/>
@@ -2814,7 +2812,7 @@
     </w:p>
     <w:p>
       <w:pPr>
-        <w:pStyle w:val="HTMLPreformatted"/>
+        <w:pStyle w:val="HTML"/>
         <w:rPr>
           <w:rFonts w:ascii="Times New Roman" w:hAnsi="Times New Roman" w:cs="Times New Roman"/>
           <w:sz w:val="24"/>
@@ -2858,7 +2856,7 @@
     </w:p>
     <w:p>
       <w:pPr>
-        <w:pStyle w:val="HTMLPreformatted"/>
+        <w:pStyle w:val="HTML"/>
         <w:rPr>
           <w:rFonts w:ascii="Times New Roman" w:hAnsi="Times New Roman" w:cs="Times New Roman"/>
           <w:sz w:val="24"/>
@@ -2881,7 +2879,7 @@
     </w:p>
     <w:p>
       <w:pPr>
-        <w:pStyle w:val="HTMLPreformatted"/>
+        <w:pStyle w:val="HTML"/>
         <w:rPr>
           <w:rFonts w:ascii="Times New Roman" w:hAnsi="Times New Roman" w:cs="Times New Roman"/>
           <w:sz w:val="24"/>
@@ -2918,7 +2916,7 @@
     </w:p>
     <w:p>
       <w:pPr>
-        <w:pStyle w:val="HTMLPreformatted"/>
+        <w:pStyle w:val="HTML"/>
         <w:rPr>
           <w:rFonts w:ascii="Times New Roman" w:hAnsi="Times New Roman" w:cs="Times New Roman"/>
           <w:sz w:val="24"/>
@@ -4049,7 +4047,7 @@
           </mc:Choice>
           <mc:Fallback>
             <w:pict>
-              <v:group id="Canvas 54" o:spid="_x0000_s1026" editas="canvas" style="width:497.7pt;height:114.45pt;mso-position-horizontal-relative:char;mso-position-vertical-relative:line" coordsize="63207,14535" o:gfxdata="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">
+              <v:group w14:anchorId="31AC0EAE" id="Canvas 54" o:spid="_x0000_s1026" editas="canvas" style="width:497.7pt;height:114.45pt;mso-position-horizontal-relative:char;mso-position-vertical-relative:line" coordsize="63207,14535" o:gfxdata="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">
                 <v:shapetype id="_x0000_t75" coordsize="21600,21600" o:spt="75" o:preferrelative="t" path="m@4@5l@4@11@9@11@9@5xe" filled="f" stroked="f">
                   <v:stroke joinstyle="miter"/>
                   <v:formulas>
@@ -4073,55 +4071,55 @@
                   <v:fill o:detectmouseclick="t"/>
                   <v:path o:connecttype="none"/>
                 </v:shape>
-                <v:shape id="Freeform 101" o:spid="_x0000_s1028" style="position:absolute;left:47625;top:101;width:15335;height:14002;visibility:visible;mso-wrap-style:square;v-text-anchor:top" coordsize="2415,2205" o:gfxdata="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" path="m,l2205,15r210,2190l,1785,,xe" strokecolor="red">
+                <v:shape id="Freeform 101" o:spid="_x0000_s1028" style="position:absolute;left:47625;top:101;width:15335;height:14002;visibility:visible;mso-wrap-style:square;v-text-anchor:top" coordsize="2415,2205" o:gfxdata="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" path="m,l2205,15r210,2190l,1785,,xe" strokecolor="red">
                   <v:path arrowok="t" o:connecttype="custom" o:connectlocs="0,0;1400175,9525;1533525,1400175;0,1133475;0,0" o:connectangles="0,0,0,0,0"/>
                 </v:shape>
-                <v:rect id="Rectangle 59" o:spid="_x0000_s1029" style="position:absolute;left:57;top:431;width:13995;height:11240;visibility:visible;mso-wrap-style:square;v-text-anchor:top" o:gfxdata="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"/>
-                <v:line id="Line 60" o:spid="_x0000_s1030" style="position:absolute;flip:x y;visibility:visible;mso-wrap-style:square" from="146,431" to="9772,5956" o:connectortype="straight" o:gfxdata="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" strokecolor="red"/>
-                <v:line id="Line 61" o:spid="_x0000_s1031" style="position:absolute;flip:y;visibility:visible;mso-wrap-style:square" from="9582,342" to="14243,5962" o:connectortype="straight" o:gfxdata="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" strokecolor="red"/>
-                <v:line id="Line 62" o:spid="_x0000_s1032" style="position:absolute;visibility:visible;mso-wrap-style:square" from="9582,5956" to="14154,11480" o:connectortype="straight" o:gfxdata="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" strokecolor="red"/>
-                <v:line id="Line 63" o:spid="_x0000_s1033" style="position:absolute;flip:y;visibility:visible;mso-wrap-style:square" from="146,5867" to="9582,11772" o:connectortype="straight" o:gfxdata="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" strokecolor="red"/>
-                <v:oval id="Oval 64" o:spid="_x0000_s1034" style="position:absolute;left:9010;top:5486;width:902;height:902;visibility:visible;mso-wrap-style:square;v-text-anchor:top" o:gfxdata="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" fillcolor="red" strokecolor="red"/>
-                <v:rect id="Rectangle 66" o:spid="_x0000_s1035" style="position:absolute;left:16719;top:431;width:14002;height:11335;visibility:visible;mso-wrap-style:square;v-text-anchor:top" o:gfxdata="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"/>
-                <v:line id="Line 67" o:spid="_x0000_s1036" style="position:absolute;visibility:visible;mso-wrap-style:square" from="23768,527" to="26435,7099" o:connectortype="straight" o:gfxdata="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" strokecolor="red"/>
-                <v:line id="Line 68" o:spid="_x0000_s1037" style="position:absolute;visibility:visible;mso-wrap-style:square" from="16814,6146" to="26244,7194" o:connectortype="straight" o:gfxdata="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" strokecolor="red"/>
-                <v:line id="Line 69" o:spid="_x0000_s1038" style="position:absolute;flip:x;visibility:visible;mso-wrap-style:square" from="23482,7194" to="26244,11861" o:connectortype="straight" o:gfxdata="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" strokecolor="red"/>
-                <v:line id="Line 70" o:spid="_x0000_s1039" style="position:absolute;flip:y;visibility:visible;mso-wrap-style:square" from="26244,6146" to="30721,7289" o:connectortype="straight" o:gfxdata="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" strokecolor="red"/>
-                <v:oval id="Oval 71" o:spid="_x0000_s1040" style="position:absolute;left:25774;top:6629;width:902;height:902;visibility:visible;mso-wrap-style:square;v-text-anchor:top" o:gfxdata="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" fillcolor="red" strokecolor="red"/>
-                <v:line id="Line 75" o:spid="_x0000_s1041" style="position:absolute;visibility:visible;mso-wrap-style:square" from="7099,5956" to="14058,11480" o:connectortype="straight" o:gfxdata="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" strokecolor="blue">
+                <v:rect id="Rectangle 59" o:spid="_x0000_s1029" style="position:absolute;left:57;top:431;width:13995;height:11240;visibility:visible;mso-wrap-style:square;v-text-anchor:top" o:gfxdata="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"/>
+                <v:line id="Line 60" o:spid="_x0000_s1030" style="position:absolute;flip:x y;visibility:visible;mso-wrap-style:square" from="146,431" to="9772,5956" o:connectortype="straight" o:gfxdata="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" strokecolor="red"/>
+                <v:line id="Line 61" o:spid="_x0000_s1031" style="position:absolute;flip:y;visibility:visible;mso-wrap-style:square" from="9582,342" to="14243,5962" o:connectortype="straight" o:gfxdata="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" strokecolor="red"/>
+                <v:line id="Line 62" o:spid="_x0000_s1032" style="position:absolute;visibility:visible;mso-wrap-style:square" from="9582,5956" to="14154,11480" o:connectortype="straight" o:gfxdata="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" strokecolor="red"/>
+                <v:line id="Line 63" o:spid="_x0000_s1033" style="position:absolute;flip:y;visibility:visible;mso-wrap-style:square" from="146,5867" to="9582,11772" o:connectortype="straight" o:gfxdata="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" strokecolor="red"/>
+                <v:oval id="Oval 64" o:spid="_x0000_s1034" style="position:absolute;left:9010;top:5486;width:902;height:902;visibility:visible;mso-wrap-style:square;v-text-anchor:top" o:gfxdata="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" fillcolor="red" strokecolor="red"/>
+                <v:rect id="Rectangle 66" o:spid="_x0000_s1035" style="position:absolute;left:16719;top:431;width:14002;height:11335;visibility:visible;mso-wrap-style:square;v-text-anchor:top" o:gfxdata="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"/>
+                <v:line id="Line 67" o:spid="_x0000_s1036" style="position:absolute;visibility:visible;mso-wrap-style:square" from="23768,527" to="26435,7099" o:connectortype="straight" o:gfxdata="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" strokecolor="red"/>
+                <v:line id="Line 68" o:spid="_x0000_s1037" style="position:absolute;visibility:visible;mso-wrap-style:square" from="16814,6146" to="26244,7194" o:connectortype="straight" o:gfxdata="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" strokecolor="red"/>
+                <v:line id="Line 69" o:spid="_x0000_s1038" style="position:absolute;flip:x;visibility:visible;mso-wrap-style:square" from="23482,7194" to="26244,11861" o:connectortype="straight" o:gfxdata="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" strokecolor="red"/>
+                <v:line id="Line 70" o:spid="_x0000_s1039" style="position:absolute;flip:y;visibility:visible;mso-wrap-style:square" from="26244,6146" to="30721,7289" o:connectortype="straight" o:gfxdata="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" strokecolor="red"/>
+                <v:oval id="Oval 71" o:spid="_x0000_s1040" style="position:absolute;left:25774;top:6629;width:902;height:902;visibility:visible;mso-wrap-style:square;v-text-anchor:top" o:gfxdata="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" fillcolor="red" strokecolor="red"/>
+                <v:line id="Line 75" o:spid="_x0000_s1041" style="position:absolute;visibility:visible;mso-wrap-style:square" from="7099,5956" to="14058,11480" o:connectortype="straight" o:gfxdata="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" strokecolor="blue">
                   <v:stroke dashstyle="dash"/>
                 </v:line>
-                <v:oval id="Oval 76" o:spid="_x0000_s1042" style="position:absolute;left:6343;top:5486;width:902;height:902;visibility:visible;mso-wrap-style:square;v-text-anchor:top" o:gfxdata="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" fillcolor="blue"/>
-                <v:line id="Line 77" o:spid="_x0000_s1043" style="position:absolute;flip:y;visibility:visible;mso-wrap-style:square" from="7004,431" to="13957,5861" o:connectortype="straight" o:gfxdata="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" strokecolor="blue">
+                <v:oval id="Oval 76" o:spid="_x0000_s1042" style="position:absolute;left:6343;top:5486;width:902;height:902;visibility:visible;mso-wrap-style:square;v-text-anchor:top" o:gfxdata="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" fillcolor="blue"/>
+                <v:line id="Line 77" o:spid="_x0000_s1043" style="position:absolute;flip:y;visibility:visible;mso-wrap-style:square" from="7004,431" to="13957,5861" o:connectortype="straight" o:gfxdata="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" strokecolor="blue">
                   <v:stroke dashstyle="dash"/>
                 </v:line>
-                <v:line id="Line 78" o:spid="_x0000_s1044" style="position:absolute;flip:x y;visibility:visible;mso-wrap-style:square" from="146,431" to="6813,5956" o:connectortype="straight" o:gfxdata="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" strokecolor="blue">
+                <v:line id="Line 78" o:spid="_x0000_s1044" style="position:absolute;flip:x y;visibility:visible;mso-wrap-style:square" from="146,431" to="6813,5956" o:connectortype="straight" o:gfxdata="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" strokecolor="blue">
                   <v:stroke dashstyle="dash"/>
                 </v:line>
-                <v:line id="Line 79" o:spid="_x0000_s1045" style="position:absolute;flip:x;visibility:visible;mso-wrap-style:square" from="50,6146" to="6527,11766" o:connectortype="straight" o:gfxdata="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" strokecolor="blue">
+                <v:line id="Line 79" o:spid="_x0000_s1045" style="position:absolute;flip:x;visibility:visible;mso-wrap-style:square" from="50,6146" to="6527,11766" o:connectortype="straight" o:gfxdata="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" strokecolor="blue">
                   <v:stroke dashstyle="dash"/>
                 </v:line>
-                <v:line id="Line 80" o:spid="_x0000_s1046" style="position:absolute;visibility:visible;mso-wrap-style:square" from="23577,431" to="23583,11957" o:connectortype="straight" o:gfxdata="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" strokecolor="blue">
+                <v:line id="Line 80" o:spid="_x0000_s1046" style="position:absolute;visibility:visible;mso-wrap-style:square" from="23577,431" to="23583,11957" o:connectortype="straight" o:gfxdata="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" strokecolor="blue">
                   <v:stroke dashstyle="dash"/>
                 </v:line>
-                <v:oval id="Oval 81" o:spid="_x0000_s1047" style="position:absolute;left:23012;top:5486;width:902;height:902;visibility:visible;mso-wrap-style:square;v-text-anchor:top" o:gfxdata="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" fillcolor="blue"/>
-                <v:line id="Line 82" o:spid="_x0000_s1048" style="position:absolute;visibility:visible;mso-wrap-style:square" from="16910,6051" to="30721,6057" o:connectortype="straight" o:gfxdata="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" strokecolor="blue">
+                <v:oval id="Oval 81" o:spid="_x0000_s1047" style="position:absolute;left:23012;top:5486;width:902;height:902;visibility:visible;mso-wrap-style:square;v-text-anchor:top" o:gfxdata="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" fillcolor="blue"/>
+                <v:line id="Line 82" o:spid="_x0000_s1048" style="position:absolute;visibility:visible;mso-wrap-style:square" from="16910,6051" to="30721,6057" o:connectortype="straight" o:gfxdata="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" strokecolor="blue">
                   <v:stroke dashstyle="dash"/>
                 </v:line>
-                <v:rect id="Rectangle 83" o:spid="_x0000_s1049" style="position:absolute;left:33102;top:438;width:13145;height:11138;visibility:visible;mso-wrap-style:square;v-text-anchor:top" o:gfxdata="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"/>
-                <v:line id="Line 84" o:spid="_x0000_s1050" style="position:absolute;visibility:visible;mso-wrap-style:square" from="33299,8528" to="46348,8534" o:connectortype="straight" o:gfxdata="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" strokecolor="red"/>
-                <v:line id="Line 85" o:spid="_x0000_s1051" style="position:absolute;visibility:visible;mso-wrap-style:square" from="42341,431" to="42348,11671" o:connectortype="straight" o:gfxdata="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" strokecolor="red"/>
-                <v:oval id="Oval 86" o:spid="_x0000_s1052" style="position:absolute;left:41871;top:8153;width:902;height:902;visibility:visible;mso-wrap-style:square;v-text-anchor:top" o:gfxdata="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" fillcolor="red"/>
-                <v:line id="Line 87" o:spid="_x0000_s1053" style="position:absolute;visibility:visible;mso-wrap-style:square" from="33197,6051" to="46151,6057" o:connectortype="straight" o:gfxdata="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" strokecolor="blue">
+                <v:rect id="Rectangle 83" o:spid="_x0000_s1049" style="position:absolute;left:33102;top:438;width:13145;height:11138;visibility:visible;mso-wrap-style:square;v-text-anchor:top" o:gfxdata="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"/>
+                <v:line id="Line 84" o:spid="_x0000_s1050" style="position:absolute;visibility:visible;mso-wrap-style:square" from="33299,8528" to="46348,8534" o:connectortype="straight" o:gfxdata="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" strokecolor="red"/>
+                <v:line id="Line 85" o:spid="_x0000_s1051" style="position:absolute;visibility:visible;mso-wrap-style:square" from="42341,431" to="42348,11671" o:connectortype="straight" o:gfxdata="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" strokecolor="red"/>
+                <v:oval id="Oval 86" o:spid="_x0000_s1052" style="position:absolute;left:41871;top:8153;width:902;height:902;visibility:visible;mso-wrap-style:square;v-text-anchor:top" o:gfxdata="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" fillcolor="red"/>
+                <v:line id="Line 87" o:spid="_x0000_s1053" style="position:absolute;visibility:visible;mso-wrap-style:square" from="33197,6051" to="46151,6057" o:connectortype="straight" o:gfxdata="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" strokecolor="blue">
                   <v:stroke dashstyle="dash"/>
                 </v:line>
-                <v:line id="Line 88" o:spid="_x0000_s1054" style="position:absolute;visibility:visible;mso-wrap-style:square" from="39389,431" to="39395,11576" o:connectortype="straight" o:gfxdata="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" strokecolor="blue">
+                <v:line id="Line 88" o:spid="_x0000_s1054" style="position:absolute;visibility:visible;mso-wrap-style:square" from="39389,431" to="39395,11576" o:connectortype="straight" o:gfxdata="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" strokecolor="blue">
                   <v:stroke dashstyle="dash"/>
                 </v:line>
-                <v:oval id="Oval 89" o:spid="_x0000_s1055" style="position:absolute;left:38823;top:5486;width:902;height:902;visibility:visible;mso-wrap-style:square;v-text-anchor:top" o:gfxdata="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" fillcolor="blue"/>
-                <v:rect id="Rectangle 90" o:spid="_x0000_s1056" style="position:absolute;left:47637;top:146;width:13996;height:11239;visibility:visible;mso-wrap-style:square;v-text-anchor:top" o:gfxdata="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"/>
-                <v:oval id="Oval 97" o:spid="_x0000_s1057" style="position:absolute;left:61067;top:10629;width:902;height:902;visibility:visible;mso-wrap-style:square;v-text-anchor:top" o:gfxdata="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" fillcolor="blue"/>
-                <v:oval id="Oval 142" o:spid="_x0000_s1058" style="position:absolute;left:62255;top:13582;width:902;height:902;visibility:visible;mso-wrap-style:square;v-text-anchor:top" o:gfxdata="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" fillcolor="red"/>
+                <v:oval id="Oval 89" o:spid="_x0000_s1055" style="position:absolute;left:38823;top:5486;width:902;height:902;visibility:visible;mso-wrap-style:square;v-text-anchor:top" o:gfxdata="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" fillcolor="blue"/>
+                <v:rect id="Rectangle 90" o:spid="_x0000_s1056" style="position:absolute;left:47637;top:146;width:13996;height:11239;visibility:visible;mso-wrap-style:square;v-text-anchor:top" o:gfxdata="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"/>
+                <v:oval id="Oval 97" o:spid="_x0000_s1057" style="position:absolute;left:61067;top:10629;width:902;height:902;visibility:visible;mso-wrap-style:square;v-text-anchor:top" o:gfxdata="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" fillcolor="blue"/>
+                <v:oval id="Oval 142" o:spid="_x0000_s1058" style="position:absolute;left:62255;top:13582;width:902;height:902;visibility:visible;mso-wrap-style:square;v-text-anchor:top" o:gfxdata="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" fillcolor="red"/>
                 <w10:anchorlock/>
               </v:group>
             </w:pict>
@@ -4136,13 +4134,8 @@
       </w:r>
     </w:p>
     <w:p>
-      <w:proofErr w:type="gramStart"/>
-      <w:r>
-        <w:t>texImage.bmBits</w:t>
-      </w:r>
-      <w:proofErr w:type="gramEnd"/>
-      <w:r>
-        <w:t xml:space="preserve"> stores the pixel by “</w:t>
+      <w:r>
+        <w:t>texImage.bmBits stores the pixel by “</w:t>
       </w:r>
       <w:r>
         <w:rPr>
@@ -4164,7 +4157,12 @@
         <w:t>RGB</w:t>
       </w:r>
       <w:r>
-        <w:t>”) with three BYTES</w:t>
+        <w:t>”) with three BY</w:t>
+      </w:r>
+      <w:bookmarkStart w:id="0" w:name="_GoBack"/>
+      <w:bookmarkEnd w:id="0"/>
+      <w:r>
+        <w:t>TES</w:t>
       </w:r>
     </w:p>
     <w:p/>
@@ -4185,71 +4183,65 @@
         </w:rPr>
         <w:t xml:space="preserve">(4) </w:t>
       </w:r>
+      <w:r>
+        <w:t>texImage.bmBits is just an array of (unsigned) chars, so if you want to</w:t>
+      </w:r>
+    </w:p>
+    <w:p>
+      <w:r>
+        <w:t>have, say, your own array of pixel intensities, in your header include this:</w:t>
+      </w:r>
+    </w:p>
+    <w:p/>
+    <w:p>
+      <w:r>
+        <w:t>unsigned char *allPixels;</w:t>
+      </w:r>
+    </w:p>
+    <w:p/>
+    <w:p>
+      <w:r>
+        <w:t>Inside of LoadImage, add the following:</w:t>
+      </w:r>
+    </w:p>
+    <w:p/>
+    <w:p>
+      <w:r>
+        <w:t xml:space="preserve">int file_size = </w:t>
+      </w:r>
       <w:proofErr w:type="gramStart"/>
       <w:r>
-        <w:t>texImage.bmBits</w:t>
+        <w:t>sizeof(</w:t>
       </w:r>
       <w:proofErr w:type="gramEnd"/>
       <w:r>
-        <w:t xml:space="preserve"> is just an array of (unsigned) chars, so if you want to</w:t>
-      </w:r>
-    </w:p>
-    <w:p>
+        <w:t>unsigned char)*texImage.bmWidth*texImage.bmHeight*3;</w:t>
+      </w:r>
+    </w:p>
+    <w:p>
+      <w:r>
+        <w:t>unsigned char *flatPixels = (unsigned char</w:t>
+      </w:r>
       <w:proofErr w:type="gramStart"/>
       <w:r>
-        <w:t>have</w:t>
+        <w:t>*)texImage.bmBits</w:t>
       </w:r>
       <w:proofErr w:type="gramEnd"/>
       <w:r>
-        <w:t>, say, your own array of pixel intensities, in your header include this:</w:t>
-      </w:r>
-    </w:p>
-    <w:p/>
-    <w:p>
+        <w:t>;</w:t>
+      </w:r>
+    </w:p>
+    <w:p>
+      <w:r>
+        <w:t>allPixels = (unsigned char</w:t>
+      </w:r>
       <w:proofErr w:type="gramStart"/>
       <w:r>
-        <w:t>unsigned</w:t>
+        <w:t>*)malloc</w:t>
       </w:r>
       <w:proofErr w:type="gramEnd"/>
       <w:r>
-        <w:t xml:space="preserve"> char *allPixels;</w:t>
-      </w:r>
-    </w:p>
-    <w:p/>
-    <w:p>
-      <w:r>
-        <w:t>Inside of LoadImage, add the following:</w:t>
-      </w:r>
-    </w:p>
-    <w:p/>
-    <w:p>
-      <w:proofErr w:type="gramStart"/>
-      <w:r>
-        <w:t>int</w:t>
-      </w:r>
-      <w:proofErr w:type="gramEnd"/>
-      <w:r>
-        <w:t xml:space="preserve"> file_size = sizeof(unsigned char)*texImage.bmWidth*texImage.bmHeight*3;</w:t>
-      </w:r>
-    </w:p>
-    <w:p>
-      <w:proofErr w:type="gramStart"/>
-      <w:r>
-        <w:t>unsigned</w:t>
-      </w:r>
-      <w:proofErr w:type="gramEnd"/>
-      <w:r>
-        <w:t xml:space="preserve"> char *flatPixels = (unsigned char*)texImage.bmBits;</w:t>
-      </w:r>
-    </w:p>
-    <w:p>
-      <w:proofErr w:type="gramStart"/>
-      <w:r>
-        <w:t>allPixels</w:t>
-      </w:r>
-      <w:proofErr w:type="gramEnd"/>
-      <w:r>
-        <w:t xml:space="preserve"> = (unsigned char*)malloc(file_size);</w:t>
+        <w:t>(file_size);</w:t>
       </w:r>
     </w:p>
     <w:p>
@@ -4293,24 +4285,14 @@
     </w:p>
     <w:p/>
     <w:p>
-      <w:proofErr w:type="gramStart"/>
-      <w:r>
-        <w:t>free(</w:t>
-      </w:r>
-      <w:proofErr w:type="gramEnd"/>
-      <w:r>
-        <w:t>allPixels);</w:t>
+      <w:r>
+        <w:t>free(allPixels);</w:t>
       </w:r>
     </w:p>
     <w:p/>
     <w:p>
-      <w:proofErr w:type="gramStart"/>
-      <w:r>
-        <w:t>to</w:t>
-      </w:r>
-      <w:proofErr w:type="gramEnd"/>
-      <w:r>
-        <w:t xml:space="preserve"> prevent memory leaks.  </w:t>
+      <w:r>
+        <w:t xml:space="preserve">to prevent memory leaks.  </w:t>
       </w:r>
     </w:p>
     <w:p/>
@@ -4336,11 +4318,9 @@
     </w:p>
     <w:p/>
     <w:p>
-      <w:proofErr w:type="gramStart"/>
       <w:r>
         <w:t>or</w:t>
       </w:r>
-      <w:proofErr w:type="gramEnd"/>
     </w:p>
     <w:p/>
     <w:p>
@@ -4372,13 +4352,8 @@
         <w:autoSpaceDN w:val="0"/>
         <w:adjustRightInd w:val="0"/>
       </w:pPr>
-      <w:proofErr w:type="gramStart"/>
-      <w:r>
-        <w:t>or</w:t>
-      </w:r>
-      <w:proofErr w:type="gramEnd"/>
-      <w:r>
-        <w:t xml:space="preserve">: </w:t>
+      <w:r>
+        <w:t xml:space="preserve">or: </w:t>
       </w:r>
     </w:p>
     <w:p>
@@ -4394,6 +4369,16 @@
           <w:lang w:eastAsia="zh-CN"/>
         </w:rPr>
       </w:pPr>
+      <w:r>
+        <w:rPr>
+          <w:rFonts w:ascii="Courier New" w:eastAsia="Batang" w:hAnsi="Courier New" w:cs="Courier New"/>
+          <w:color w:val="000000"/>
+          <w:sz w:val="20"/>
+          <w:szCs w:val="20"/>
+          <w:lang w:eastAsia="zh-CN"/>
+        </w:rPr>
+        <w:t>glColor3ub(</w:t>
+      </w:r>
       <w:proofErr w:type="gramStart"/>
       <w:r>
         <w:rPr>
@@ -4403,7 +4388,7 @@
           <w:szCs w:val="20"/>
           <w:lang w:eastAsia="zh-CN"/>
         </w:rPr>
-        <w:t>glColor3ub(</w:t>
+        <w:t>red,green</w:t>
       </w:r>
       <w:proofErr w:type="gramEnd"/>
       <w:r>
@@ -4414,7 +4399,7 @@
           <w:szCs w:val="20"/>
           <w:lang w:eastAsia="zh-CN"/>
         </w:rPr>
-        <w:t>red,green,blue);</w:t>
+        <w:t>,blue);</w:t>
       </w:r>
     </w:p>
     <w:p>
@@ -4438,7 +4423,7 @@
           <w:szCs w:val="20"/>
           <w:lang w:eastAsia="zh-CN"/>
         </w:rPr>
-        <w:t>glVertex3i(x</w:t>
+        <w:t>glVertex3i(</w:t>
       </w:r>
       <w:proofErr w:type="gramStart"/>
       <w:r>
@@ -4449,7 +4434,7 @@
           <w:szCs w:val="20"/>
           <w:lang w:eastAsia="zh-CN"/>
         </w:rPr>
-        <w:t>,y,0</w:t>
+        <w:t>x,y</w:t>
       </w:r>
       <w:proofErr w:type="gramEnd"/>
       <w:r>
@@ -4460,7 +4445,7 @@
           <w:szCs w:val="20"/>
           <w:lang w:eastAsia="zh-CN"/>
         </w:rPr>
-        <w:t>);                 //slow</w:t>
+        <w:t>,0);                 //slow</w:t>
       </w:r>
     </w:p>
     <w:p>
@@ -5345,8 +5330,8 @@
 </file>
 
 <file path=word/numbering.xml><?xml version="1.0" encoding="utf-8"?>
-<w:numbering xmlns:wpc="http://schemas.microsoft.com/office/word/2010/wordprocessingCanvas" xmlns:mc="http://schemas.openxmlformats.org/markup-compatibility/2006" xmlns:o="urn:schemas-microsoft-com:office:office" xmlns:r="http://schemas.openxmlformats.org/officeDocument/2006/relationships" xmlns:m="http://schemas.openxmlformats.org/officeDocument/2006/math" xmlns:v="urn:schemas-microsoft-com:vml" xmlns:wp14="http://schemas.microsoft.com/office/word/2010/wordprocessingDrawing" xmlns:wp="http://schemas.openxmlformats.org/drawingml/2006/wordprocessingDrawing" xmlns:w10="urn:schemas-microsoft-com:office:word" xmlns:w="http://schemas.openxmlformats.org/wordprocessingml/2006/main" xmlns:w14="http://schemas.microsoft.com/office/word/2010/wordml" xmlns:wpg="http://schemas.microsoft.com/office/word/2010/wordprocessingGroup" xmlns:wpi="http://schemas.microsoft.com/office/word/2010/wordprocessingInk" xmlns:wne="http://schemas.microsoft.com/office/word/2006/wordml" xmlns:wps="http://schemas.microsoft.com/office/word/2010/wordprocessingShape" mc:Ignorable="w14 wp14">
-  <w:abstractNum w:abstractNumId="0">
+<w:numbering xmlns:wpc="http://schemas.microsoft.com/office/word/2010/wordprocessingCanvas" xmlns:cx="http://schemas.microsoft.com/office/drawing/2014/chartex" xmlns:cx1="http://schemas.microsoft.com/office/drawing/2015/9/8/chartex" xmlns:cx2="http://schemas.microsoft.com/office/drawing/2015/10/21/chartex" xmlns:cx3="http://schemas.microsoft.com/office/drawing/2016/5/9/chartex" xmlns:cx4="http://schemas.microsoft.com/office/drawing/2016/5/10/chartex" xmlns:cx5="http://schemas.microsoft.com/office/drawing/2016/5/11/chartex" xmlns:cx6="http://schemas.microsoft.com/office/drawing/2016/5/12/chartex" xmlns:cx7="http://schemas.microsoft.com/office/drawing/2016/5/13/chartex" xmlns:cx8="http://schemas.microsoft.com/office/drawing/2016/5/14/chartex" xmlns:mc="http://schemas.openxmlformats.org/markup-compatibility/2006" xmlns:aink="http://schemas.microsoft.com/office/drawing/2016/ink" xmlns:am3d="http://schemas.microsoft.com/office/drawing/2017/model3d" xmlns:o="urn:schemas-microsoft-com:office:office" xmlns:r="http://schemas.openxmlformats.org/officeDocument/2006/relationships" xmlns:m="http://schemas.openxmlformats.org/officeDocument/2006/math" xmlns:v="urn:schemas-microsoft-com:vml" xmlns:wp14="http://schemas.microsoft.com/office/word/2010/wordprocessingDrawing" xmlns:wp="http://schemas.openxmlformats.org/drawingml/2006/wordprocessingDrawing" xmlns:w10="urn:schemas-microsoft-com:office:word" xmlns:w="http://schemas.openxmlformats.org/wordprocessingml/2006/main" xmlns:w14="http://schemas.microsoft.com/office/word/2010/wordml" xmlns:w15="http://schemas.microsoft.com/office/word/2012/wordml" xmlns:w16cid="http://schemas.microsoft.com/office/word/2016/wordml/cid" xmlns:w16se="http://schemas.microsoft.com/office/word/2015/wordml/symex" xmlns:wpg="http://schemas.microsoft.com/office/word/2010/wordprocessingGroup" xmlns:wpi="http://schemas.microsoft.com/office/word/2010/wordprocessingInk" xmlns:wne="http://schemas.microsoft.com/office/word/2006/wordml" xmlns:wps="http://schemas.microsoft.com/office/word/2010/wordprocessingShape" mc:Ignorable="w14 w15 w16se w16cid wp14">
+  <w:abstractNum w:abstractNumId="0" w15:restartNumberingAfterBreak="0">
     <w:nsid w:val="06DC546F"/>
     <w:multiLevelType w:val="hybridMultilevel"/>
     <w:tmpl w:val="CF84859C"/>
@@ -5486,7 +5471,7 @@
       </w:rPr>
     </w:lvl>
   </w:abstractNum>
-  <w:abstractNum w:abstractNumId="1">
+  <w:abstractNum w:abstractNumId="1" w15:restartNumberingAfterBreak="0">
     <w:nsid w:val="0B8B0C9C"/>
     <w:multiLevelType w:val="hybridMultilevel"/>
     <w:tmpl w:val="78B898B8"/>
@@ -5602,7 +5587,7 @@
       </w:pPr>
     </w:lvl>
   </w:abstractNum>
-  <w:abstractNum w:abstractNumId="2">
+  <w:abstractNum w:abstractNumId="2" w15:restartNumberingAfterBreak="0">
     <w:nsid w:val="17B81E4B"/>
     <w:multiLevelType w:val="hybridMultilevel"/>
     <w:tmpl w:val="BA0CFC40"/>
@@ -5742,7 +5727,7 @@
       </w:rPr>
     </w:lvl>
   </w:abstractNum>
-  <w:abstractNum w:abstractNumId="3">
+  <w:abstractNum w:abstractNumId="3" w15:restartNumberingAfterBreak="0">
     <w:nsid w:val="26EE300D"/>
     <w:multiLevelType w:val="hybridMultilevel"/>
     <w:tmpl w:val="579089DE"/>
@@ -5861,7 +5846,7 @@
       </w:pPr>
     </w:lvl>
   </w:abstractNum>
-  <w:abstractNum w:abstractNumId="4">
+  <w:abstractNum w:abstractNumId="4" w15:restartNumberingAfterBreak="0">
     <w:nsid w:val="29C702B3"/>
     <w:multiLevelType w:val="hybridMultilevel"/>
     <w:tmpl w:val="CF84859C"/>
@@ -6001,7 +5986,7 @@
       </w:rPr>
     </w:lvl>
   </w:abstractNum>
-  <w:abstractNum w:abstractNumId="5">
+  <w:abstractNum w:abstractNumId="5" w15:restartNumberingAfterBreak="0">
     <w:nsid w:val="3355010F"/>
     <w:multiLevelType w:val="hybridMultilevel"/>
     <w:tmpl w:val="0D8E7866"/>
@@ -6117,7 +6102,7 @@
       </w:pPr>
     </w:lvl>
   </w:abstractNum>
-  <w:abstractNum w:abstractNumId="6">
+  <w:abstractNum w:abstractNumId="6" w15:restartNumberingAfterBreak="0">
     <w:nsid w:val="3C344BA3"/>
     <w:multiLevelType w:val="hybridMultilevel"/>
     <w:tmpl w:val="DC30D1A2"/>
@@ -6257,7 +6242,7 @@
       </w:rPr>
     </w:lvl>
   </w:abstractNum>
-  <w:abstractNum w:abstractNumId="7">
+  <w:abstractNum w:abstractNumId="7" w15:restartNumberingAfterBreak="0">
     <w:nsid w:val="4AD21158"/>
     <w:multiLevelType w:val="hybridMultilevel"/>
     <w:tmpl w:val="431E5588"/>
@@ -6397,7 +6382,7 @@
       </w:rPr>
     </w:lvl>
   </w:abstractNum>
-  <w:abstractNum w:abstractNumId="8">
+  <w:abstractNum w:abstractNumId="8" w15:restartNumberingAfterBreak="0">
     <w:nsid w:val="55C66808"/>
     <w:multiLevelType w:val="hybridMultilevel"/>
     <w:tmpl w:val="14A08B26"/>
@@ -6513,7 +6498,7 @@
       </w:pPr>
     </w:lvl>
   </w:abstractNum>
-  <w:abstractNum w:abstractNumId="9">
+  <w:abstractNum w:abstractNumId="9" w15:restartNumberingAfterBreak="0">
     <w:nsid w:val="56D62A1B"/>
     <w:multiLevelType w:val="hybridMultilevel"/>
     <w:tmpl w:val="7F72A27C"/>
@@ -6629,7 +6614,7 @@
       </w:pPr>
     </w:lvl>
   </w:abstractNum>
-  <w:abstractNum w:abstractNumId="10">
+  <w:abstractNum w:abstractNumId="10" w15:restartNumberingAfterBreak="0">
     <w:nsid w:val="60487EE4"/>
     <w:multiLevelType w:val="hybridMultilevel"/>
     <w:tmpl w:val="0A141DF8"/>
@@ -6719,7 +6704,7 @@
       </w:pPr>
     </w:lvl>
   </w:abstractNum>
-  <w:abstractNum w:abstractNumId="11">
+  <w:abstractNum w:abstractNumId="11" w15:restartNumberingAfterBreak="0">
     <w:nsid w:val="70E307A7"/>
     <w:multiLevelType w:val="hybridMultilevel"/>
     <w:tmpl w:val="BD8E84B0"/>
@@ -6835,7 +6820,7 @@
       </w:pPr>
     </w:lvl>
   </w:abstractNum>
-  <w:abstractNum w:abstractNumId="12">
+  <w:abstractNum w:abstractNumId="12" w15:restartNumberingAfterBreak="0">
     <w:nsid w:val="7A306297"/>
     <w:multiLevelType w:val="hybridMultilevel"/>
     <w:tmpl w:val="4DB8E8AA"/>
@@ -7004,17 +6989,17 @@
 </file>
 
 <file path=word/styles.xml><?xml version="1.0" encoding="utf-8"?>
-<w:styles xmlns:mc="http://schemas.openxmlformats.org/markup-compatibility/2006" xmlns:r="http://schemas.openxmlformats.org/officeDocument/2006/relationships" xmlns:w="http://schemas.openxmlformats.org/wordprocessingml/2006/main" xmlns:w14="http://schemas.microsoft.com/office/word/2010/wordml" mc:Ignorable="w14">
+<w:styles xmlns:mc="http://schemas.openxmlformats.org/markup-compatibility/2006" xmlns:r="http://schemas.openxmlformats.org/officeDocument/2006/relationships" xmlns:w="http://schemas.openxmlformats.org/wordprocessingml/2006/main" xmlns:w14="http://schemas.microsoft.com/office/word/2010/wordml" xmlns:w15="http://schemas.microsoft.com/office/word/2012/wordml" xmlns:w16cid="http://schemas.microsoft.com/office/word/2016/wordml/cid" xmlns:w16se="http://schemas.microsoft.com/office/word/2015/wordml/symex" mc:Ignorable="w14 w15 w16se w16cid">
   <w:docDefaults>
     <w:rPrDefault>
       <w:rPr>
-        <w:rFonts w:ascii="Times New Roman" w:eastAsia="Times New Roman" w:hAnsi="Times New Roman" w:cs="Times New Roman"/>
+        <w:rFonts w:ascii="Times New Roman" w:eastAsiaTheme="minorEastAsia" w:hAnsi="Times New Roman" w:cs="Times New Roman"/>
         <w:lang w:val="en-US" w:eastAsia="en-US" w:bidi="ar-SA"/>
       </w:rPr>
     </w:rPrDefault>
     <w:pPrDefault/>
   </w:docDefaults>
-  <w:latentStyles w:defLockedState="0" w:defUIPriority="0" w:defSemiHidden="0" w:defUnhideWhenUsed="0" w:defQFormat="0" w:count="267">
+  <w:latentStyles w:defLockedState="0" w:defUIPriority="0" w:defSemiHidden="0" w:defUnhideWhenUsed="0" w:defQFormat="0" w:count="375">
     <w:lsdException w:name="Normal" w:qFormat="1"/>
     <w:lsdException w:name="heading 1" w:qFormat="1"/>
     <w:lsdException w:name="heading 2" w:qFormat="1"/>
@@ -7025,11 +7010,141 @@
     <w:lsdException w:name="heading 7" w:semiHidden="1" w:unhideWhenUsed="1" w:qFormat="1"/>
     <w:lsdException w:name="heading 8" w:semiHidden="1" w:unhideWhenUsed="1" w:qFormat="1"/>
     <w:lsdException w:name="heading 9" w:semiHidden="1" w:unhideWhenUsed="1" w:qFormat="1"/>
+    <w:lsdException w:name="index 1" w:semiHidden="1" w:unhideWhenUsed="1"/>
+    <w:lsdException w:name="index 2" w:semiHidden="1" w:unhideWhenUsed="1"/>
+    <w:lsdException w:name="index 3" w:semiHidden="1" w:unhideWhenUsed="1"/>
+    <w:lsdException w:name="index 4" w:semiHidden="1" w:unhideWhenUsed="1"/>
+    <w:lsdException w:name="index 5" w:semiHidden="1" w:unhideWhenUsed="1"/>
+    <w:lsdException w:name="index 6" w:semiHidden="1" w:unhideWhenUsed="1"/>
+    <w:lsdException w:name="index 7" w:semiHidden="1" w:unhideWhenUsed="1"/>
+    <w:lsdException w:name="index 8" w:semiHidden="1" w:unhideWhenUsed="1"/>
+    <w:lsdException w:name="index 9" w:semiHidden="1" w:unhideWhenUsed="1"/>
+    <w:lsdException w:name="toc 1" w:semiHidden="1" w:unhideWhenUsed="1"/>
+    <w:lsdException w:name="toc 2" w:semiHidden="1" w:unhideWhenUsed="1"/>
+    <w:lsdException w:name="toc 3" w:semiHidden="1" w:unhideWhenUsed="1"/>
+    <w:lsdException w:name="toc 4" w:semiHidden="1" w:unhideWhenUsed="1"/>
+    <w:lsdException w:name="toc 5" w:semiHidden="1" w:unhideWhenUsed="1"/>
+    <w:lsdException w:name="toc 6" w:semiHidden="1" w:unhideWhenUsed="1"/>
+    <w:lsdException w:name="toc 7" w:semiHidden="1" w:unhideWhenUsed="1"/>
+    <w:lsdException w:name="toc 8" w:semiHidden="1" w:unhideWhenUsed="1"/>
+    <w:lsdException w:name="toc 9" w:semiHidden="1" w:unhideWhenUsed="1"/>
+    <w:lsdException w:name="Normal Indent" w:semiHidden="1" w:unhideWhenUsed="1"/>
+    <w:lsdException w:name="footnote text" w:semiHidden="1" w:unhideWhenUsed="1"/>
+    <w:lsdException w:name="annotation text" w:semiHidden="1" w:unhideWhenUsed="1"/>
+    <w:lsdException w:name="header" w:semiHidden="1" w:unhideWhenUsed="1"/>
+    <w:lsdException w:name="footer" w:semiHidden="1" w:unhideWhenUsed="1"/>
+    <w:lsdException w:name="index heading" w:semiHidden="1" w:unhideWhenUsed="1"/>
     <w:lsdException w:name="caption" w:semiHidden="1" w:unhideWhenUsed="1" w:qFormat="1"/>
+    <w:lsdException w:name="table of figures" w:semiHidden="1" w:unhideWhenUsed="1"/>
+    <w:lsdException w:name="envelope address" w:semiHidden="1" w:unhideWhenUsed="1"/>
+    <w:lsdException w:name="envelope return" w:semiHidden="1" w:unhideWhenUsed="1"/>
+    <w:lsdException w:name="footnote reference" w:semiHidden="1" w:unhideWhenUsed="1"/>
+    <w:lsdException w:name="annotation reference" w:semiHidden="1" w:unhideWhenUsed="1"/>
+    <w:lsdException w:name="line number" w:semiHidden="1" w:unhideWhenUsed="1"/>
+    <w:lsdException w:name="page number" w:semiHidden="1" w:unhideWhenUsed="1"/>
+    <w:lsdException w:name="endnote reference" w:semiHidden="1" w:unhideWhenUsed="1"/>
+    <w:lsdException w:name="endnote text" w:semiHidden="1" w:unhideWhenUsed="1"/>
+    <w:lsdException w:name="table of authorities" w:semiHidden="1" w:unhideWhenUsed="1"/>
+    <w:lsdException w:name="toa heading" w:semiHidden="1" w:unhideWhenUsed="1"/>
+    <w:lsdException w:name="List" w:semiHidden="1" w:unhideWhenUsed="1"/>
+    <w:lsdException w:name="List 2" w:semiHidden="1" w:unhideWhenUsed="1"/>
+    <w:lsdException w:name="List 3" w:semiHidden="1" w:unhideWhenUsed="1"/>
+    <w:lsdException w:name="List 4" w:semiHidden="1" w:unhideWhenUsed="1"/>
+    <w:lsdException w:name="List 5" w:semiHidden="1" w:unhideWhenUsed="1"/>
+    <w:lsdException w:name="List Bullet 2" w:semiHidden="1" w:unhideWhenUsed="1"/>
+    <w:lsdException w:name="List Bullet 3" w:semiHidden="1" w:unhideWhenUsed="1"/>
+    <w:lsdException w:name="List Bullet 4" w:semiHidden="1" w:unhideWhenUsed="1"/>
+    <w:lsdException w:name="List Bullet 5" w:semiHidden="1" w:unhideWhenUsed="1"/>
+    <w:lsdException w:name="List Number 2" w:semiHidden="1" w:unhideWhenUsed="1"/>
+    <w:lsdException w:name="List Number 3" w:semiHidden="1" w:unhideWhenUsed="1"/>
+    <w:lsdException w:name="List Number 4" w:semiHidden="1" w:unhideWhenUsed="1"/>
+    <w:lsdException w:name="List Number 5" w:semiHidden="1" w:unhideWhenUsed="1"/>
     <w:lsdException w:name="Title" w:qFormat="1"/>
+    <w:lsdException w:name="Closing" w:semiHidden="1" w:unhideWhenUsed="1"/>
+    <w:lsdException w:name="Signature" w:semiHidden="1" w:unhideWhenUsed="1"/>
+    <w:lsdException w:name="Default Paragraph Font" w:semiHidden="1" w:unhideWhenUsed="1"/>
+    <w:lsdException w:name="Body Text" w:semiHidden="1" w:unhideWhenUsed="1"/>
+    <w:lsdException w:name="Body Text Indent" w:semiHidden="1" w:unhideWhenUsed="1"/>
+    <w:lsdException w:name="List Continue" w:semiHidden="1" w:unhideWhenUsed="1"/>
+    <w:lsdException w:name="List Continue 2" w:semiHidden="1" w:unhideWhenUsed="1"/>
     <w:lsdException w:name="Subtitle" w:qFormat="1"/>
+    <w:lsdException w:name="Salutation" w:semiHidden="1" w:unhideWhenUsed="1"/>
+    <w:lsdException w:name="Date" w:semiHidden="1" w:unhideWhenUsed="1"/>
+    <w:lsdException w:name="Body Text First Indent" w:semiHidden="1" w:unhideWhenUsed="1"/>
+    <w:lsdException w:name="Body Text First Indent 2" w:semiHidden="1" w:unhideWhenUsed="1"/>
+    <w:lsdException w:name="Note Heading" w:semiHidden="1" w:unhideWhenUsed="1"/>
+    <w:lsdException w:name="Body Text 2" w:semiHidden="1" w:unhideWhenUsed="1"/>
+    <w:lsdException w:name="Body Text 3" w:semiHidden="1" w:unhideWhenUsed="1"/>
+    <w:lsdException w:name="Body Text Indent 2" w:semiHidden="1" w:unhideWhenUsed="1"/>
+    <w:lsdException w:name="Body Text Indent 3" w:semiHidden="1" w:unhideWhenUsed="1"/>
+    <w:lsdException w:name="Block Text" w:semiHidden="1" w:unhideWhenUsed="1"/>
+    <w:lsdException w:name="Hyperlink" w:semiHidden="1" w:unhideWhenUsed="1"/>
+    <w:lsdException w:name="FollowedHyperlink" w:semiHidden="1" w:unhideWhenUsed="1"/>
     <w:lsdException w:name="Strong" w:qFormat="1"/>
     <w:lsdException w:name="Emphasis" w:qFormat="1"/>
+    <w:lsdException w:name="Document Map" w:semiHidden="1" w:unhideWhenUsed="1"/>
+    <w:lsdException w:name="Plain Text" w:semiHidden="1" w:unhideWhenUsed="1"/>
+    <w:lsdException w:name="E-mail Signature" w:semiHidden="1" w:unhideWhenUsed="1"/>
+    <w:lsdException w:name="HTML Top of Form" w:semiHidden="1" w:unhideWhenUsed="1"/>
+    <w:lsdException w:name="HTML Bottom of Form" w:semiHidden="1" w:unhideWhenUsed="1"/>
+    <w:lsdException w:name="Normal (Web)" w:semiHidden="1" w:unhideWhenUsed="1"/>
+    <w:lsdException w:name="HTML Acronym" w:semiHidden="1" w:unhideWhenUsed="1"/>
+    <w:lsdException w:name="HTML Address" w:semiHidden="1" w:unhideWhenUsed="1"/>
+    <w:lsdException w:name="HTML Cite" w:semiHidden="1" w:unhideWhenUsed="1"/>
+    <w:lsdException w:name="HTML Code" w:semiHidden="1" w:unhideWhenUsed="1"/>
+    <w:lsdException w:name="HTML Definition" w:semiHidden="1" w:unhideWhenUsed="1"/>
+    <w:lsdException w:name="HTML Keyboard" w:semiHidden="1" w:unhideWhenUsed="1"/>
+    <w:lsdException w:name="HTML Preformatted" w:semiHidden="1" w:unhideWhenUsed="1"/>
+    <w:lsdException w:name="HTML Sample" w:semiHidden="1" w:unhideWhenUsed="1"/>
+    <w:lsdException w:name="HTML Typewriter" w:semiHidden="1" w:unhideWhenUsed="1"/>
+    <w:lsdException w:name="HTML Variable" w:semiHidden="1" w:unhideWhenUsed="1"/>
+    <w:lsdException w:name="Normal Table" w:semiHidden="1" w:unhideWhenUsed="1"/>
+    <w:lsdException w:name="annotation subject" w:semiHidden="1" w:unhideWhenUsed="1"/>
+    <w:lsdException w:name="No List" w:semiHidden="1" w:unhideWhenUsed="1"/>
+    <w:lsdException w:name="Outline List 1" w:semiHidden="1" w:unhideWhenUsed="1"/>
+    <w:lsdException w:name="Outline List 2" w:semiHidden="1" w:unhideWhenUsed="1"/>
+    <w:lsdException w:name="Outline List 3" w:semiHidden="1" w:unhideWhenUsed="1"/>
+    <w:lsdException w:name="Table Simple 1" w:semiHidden="1" w:unhideWhenUsed="1"/>
+    <w:lsdException w:name="Table Simple 2" w:semiHidden="1" w:unhideWhenUsed="1"/>
+    <w:lsdException w:name="Table Simple 3" w:semiHidden="1" w:unhideWhenUsed="1"/>
+    <w:lsdException w:name="Table Classic 1" w:semiHidden="1" w:unhideWhenUsed="1"/>
+    <w:lsdException w:name="Table Classic 2" w:semiHidden="1" w:unhideWhenUsed="1"/>
+    <w:lsdException w:name="Table Classic 3" w:semiHidden="1" w:unhideWhenUsed="1"/>
+    <w:lsdException w:name="Table Classic 4" w:semiHidden="1" w:unhideWhenUsed="1"/>
+    <w:lsdException w:name="Table Colorful 1" w:semiHidden="1" w:unhideWhenUsed="1"/>
+    <w:lsdException w:name="Table Colorful 2" w:semiHidden="1" w:unhideWhenUsed="1"/>
+    <w:lsdException w:name="Table Colorful 3" w:semiHidden="1" w:unhideWhenUsed="1"/>
+    <w:lsdException w:name="Table Columns 1" w:semiHidden="1" w:unhideWhenUsed="1"/>
+    <w:lsdException w:name="Table Columns 2" w:semiHidden="1" w:unhideWhenUsed="1"/>
+    <w:lsdException w:name="Table Columns 3" w:semiHidden="1" w:unhideWhenUsed="1"/>
+    <w:lsdException w:name="Table Columns 4" w:semiHidden="1" w:unhideWhenUsed="1"/>
+    <w:lsdException w:name="Table Columns 5" w:semiHidden="1" w:unhideWhenUsed="1"/>
+    <w:lsdException w:name="Table Grid 1" w:semiHidden="1" w:unhideWhenUsed="1"/>
+    <w:lsdException w:name="Table Grid 2" w:semiHidden="1" w:unhideWhenUsed="1"/>
+    <w:lsdException w:name="Table Grid 3" w:semiHidden="1" w:unhideWhenUsed="1"/>
+    <w:lsdException w:name="Table Grid 4" w:semiHidden="1" w:unhideWhenUsed="1"/>
+    <w:lsdException w:name="Table Grid 5" w:semiHidden="1" w:unhideWhenUsed="1"/>
+    <w:lsdException w:name="Table Grid 6" w:semiHidden="1" w:unhideWhenUsed="1"/>
+    <w:lsdException w:name="Table Grid 7" w:semiHidden="1" w:unhideWhenUsed="1"/>
+    <w:lsdException w:name="Table Grid 8" w:semiHidden="1" w:unhideWhenUsed="1"/>
+    <w:lsdException w:name="Table List 1" w:semiHidden="1" w:unhideWhenUsed="1"/>
+    <w:lsdException w:name="Table List 2" w:semiHidden="1" w:unhideWhenUsed="1"/>
+    <w:lsdException w:name="Table List 3" w:semiHidden="1" w:unhideWhenUsed="1"/>
+    <w:lsdException w:name="Table List 4" w:semiHidden="1" w:unhideWhenUsed="1"/>
+    <w:lsdException w:name="Table List 5" w:semiHidden="1" w:unhideWhenUsed="1"/>
+    <w:lsdException w:name="Table List 6" w:semiHidden="1" w:unhideWhenUsed="1"/>
+    <w:lsdException w:name="Table List 7" w:semiHidden="1" w:unhideWhenUsed="1"/>
+    <w:lsdException w:name="Table List 8" w:semiHidden="1" w:unhideWhenUsed="1"/>
+    <w:lsdException w:name="Table 3D effects 1" w:semiHidden="1" w:unhideWhenUsed="1"/>
+    <w:lsdException w:name="Table 3D effects 2" w:semiHidden="1" w:unhideWhenUsed="1"/>
+    <w:lsdException w:name="Table 3D effects 3" w:semiHidden="1" w:unhideWhenUsed="1"/>
+    <w:lsdException w:name="Table Contemporary" w:semiHidden="1" w:unhideWhenUsed="1"/>
+    <w:lsdException w:name="Table Elegant" w:semiHidden="1" w:unhideWhenUsed="1"/>
+    <w:lsdException w:name="Table Professional" w:semiHidden="1" w:unhideWhenUsed="1"/>
+    <w:lsdException w:name="Table Subtle 1" w:semiHidden="1" w:unhideWhenUsed="1"/>
+    <w:lsdException w:name="Table Subtle 2" w:semiHidden="1" w:unhideWhenUsed="1"/>
+    <w:lsdException w:name="Table Web 1" w:semiHidden="1" w:unhideWhenUsed="1"/>
+    <w:lsdException w:name="Table Web 2" w:semiHidden="1" w:unhideWhenUsed="1"/>
     <w:lsdException w:name="Placeholder Text" w:semiHidden="1" w:uiPriority="99"/>
     <w:lsdException w:name="No Spacing" w:uiPriority="1" w:qFormat="1"/>
     <w:lsdException w:name="Light Shading" w:uiPriority="60"/>
@@ -7141,8 +7256,116 @@
     <w:lsdException w:name="Book Title" w:uiPriority="33" w:qFormat="1"/>
     <w:lsdException w:name="Bibliography" w:semiHidden="1" w:uiPriority="37" w:unhideWhenUsed="1"/>
     <w:lsdException w:name="TOC Heading" w:semiHidden="1" w:uiPriority="39" w:unhideWhenUsed="1" w:qFormat="1"/>
+    <w:lsdException w:name="Plain Table 1" w:uiPriority="41"/>
+    <w:lsdException w:name="Plain Table 2" w:uiPriority="42"/>
+    <w:lsdException w:name="Plain Table 3" w:uiPriority="43"/>
+    <w:lsdException w:name="Plain Table 4" w:uiPriority="44"/>
+    <w:lsdException w:name="Plain Table 5" w:uiPriority="45"/>
+    <w:lsdException w:name="Grid Table Light" w:uiPriority="40"/>
+    <w:lsdException w:name="Grid Table 1 Light" w:uiPriority="46"/>
+    <w:lsdException w:name="Grid Table 2" w:uiPriority="47"/>
+    <w:lsdException w:name="Grid Table 3" w:uiPriority="48"/>
+    <w:lsdException w:name="Grid Table 4" w:uiPriority="49"/>
+    <w:lsdException w:name="Grid Table 5 Dark" w:uiPriority="50"/>
+    <w:lsdException w:name="Grid Table 6 Colorful" w:uiPriority="51"/>
+    <w:lsdException w:name="Grid Table 7 Colorful" w:uiPriority="52"/>
+    <w:lsdException w:name="Grid Table 1 Light Accent 1" w:uiPriority="46"/>
+    <w:lsdException w:name="Grid Table 2 Accent 1" w:uiPriority="47"/>
+    <w:lsdException w:name="Grid Table 3 Accent 1" w:uiPriority="48"/>
+    <w:lsdException w:name="Grid Table 4 Accent 1" w:uiPriority="49"/>
+    <w:lsdException w:name="Grid Table 5 Dark Accent 1" w:uiPriority="50"/>
+    <w:lsdException w:name="Grid Table 6 Colorful Accent 1" w:uiPriority="51"/>
+    <w:lsdException w:name="Grid Table 7 Colorful Accent 1" w:uiPriority="52"/>
+    <w:lsdException w:name="Grid Table 1 Light Accent 2" w:uiPriority="46"/>
+    <w:lsdException w:name="Grid Table 2 Accent 2" w:uiPriority="47"/>
+    <w:lsdException w:name="Grid Table 3 Accent 2" w:uiPriority="48"/>
+    <w:lsdException w:name="Grid Table 4 Accent 2" w:uiPriority="49"/>
+    <w:lsdException w:name="Grid Table 5 Dark Accent 2" w:uiPriority="50"/>
+    <w:lsdException w:name="Grid Table 6 Colorful Accent 2" w:uiPriority="51"/>
+    <w:lsdException w:name="Grid Table 7 Colorful Accent 2" w:uiPriority="52"/>
+    <w:lsdException w:name="Grid Table 1 Light Accent 3" w:uiPriority="46"/>
+    <w:lsdException w:name="Grid Table 2 Accent 3" w:uiPriority="47"/>
+    <w:lsdException w:name="Grid Table 3 Accent 3" w:uiPriority="48"/>
+    <w:lsdException w:name="Grid Table 4 Accent 3" w:uiPriority="49"/>
+    <w:lsdException w:name="Grid Table 5 Dark Accent 3" w:uiPriority="50"/>
+    <w:lsdException w:name="Grid Table 6 Colorful Accent 3" w:uiPriority="51"/>
+    <w:lsdException w:name="Grid Table 7 Colorful Accent 3" w:uiPriority="52"/>
+    <w:lsdException w:name="Grid Table 1 Light Accent 4" w:uiPriority="46"/>
+    <w:lsdException w:name="Grid Table 2 Accent 4" w:uiPriority="47"/>
+    <w:lsdException w:name="Grid Table 3 Accent 4" w:uiPriority="48"/>
+    <w:lsdException w:name="Grid Table 4 Accent 4" w:uiPriority="49"/>
+    <w:lsdException w:name="Grid Table 5 Dark Accent 4" w:uiPriority="50"/>
+    <w:lsdException w:name="Grid Table 6 Colorful Accent 4" w:uiPriority="51"/>
+    <w:lsdException w:name="Grid Table 7 Colorful Accent 4" w:uiPriority="52"/>
+    <w:lsdException w:name="Grid Table 1 Light Accent 5" w:uiPriority="46"/>
+    <w:lsdException w:name="Grid Table 2 Accent 5" w:uiPriority="47"/>
+    <w:lsdException w:name="Grid Table 3 Accent 5" w:uiPriority="48"/>
+    <w:lsdException w:name="Grid Table 4 Accent 5" w:uiPriority="49"/>
+    <w:lsdException w:name="Grid Table 5 Dark Accent 5" w:uiPriority="50"/>
+    <w:lsdException w:name="Grid Table 6 Colorful Accent 5" w:uiPriority="51"/>
+    <w:lsdException w:name="Grid Table 7 Colorful Accent 5" w:uiPriority="52"/>
+    <w:lsdException w:name="Grid Table 1 Light Accent 6" w:uiPriority="46"/>
+    <w:lsdException w:name="Grid Table 2 Accent 6" w:uiPriority="47"/>
+    <w:lsdException w:name="Grid Table 3 Accent 6" w:uiPriority="48"/>
+    <w:lsdException w:name="Grid Table 4 Accent 6" w:uiPriority="49"/>
+    <w:lsdException w:name="Grid Table 5 Dark Accent 6" w:uiPriority="50"/>
+    <w:lsdException w:name="Grid Table 6 Colorful Accent 6" w:uiPriority="51"/>
+    <w:lsdException w:name="Grid Table 7 Colorful Accent 6" w:uiPriority="52"/>
+    <w:lsdException w:name="List Table 1 Light" w:uiPriority="46"/>
+    <w:lsdException w:name="List Table 2" w:uiPriority="47"/>
+    <w:lsdException w:name="List Table 3" w:uiPriority="48"/>
+    <w:lsdException w:name="List Table 4" w:uiPriority="49"/>
+    <w:lsdException w:name="List Table 5 Dark" w:uiPriority="50"/>
+    <w:lsdException w:name="List Table 6 Colorful" w:uiPriority="51"/>
+    <w:lsdException w:name="List Table 7 Colorful" w:uiPriority="52"/>
+    <w:lsdException w:name="List Table 1 Light Accent 1" w:uiPriority="46"/>
+    <w:lsdException w:name="List Table 2 Accent 1" w:uiPriority="47"/>
+    <w:lsdException w:name="List Table 3 Accent 1" w:uiPriority="48"/>
+    <w:lsdException w:name="List Table 4 Accent 1" w:uiPriority="49"/>
+    <w:lsdException w:name="List Table 5 Dark Accent 1" w:uiPriority="50"/>
+    <w:lsdException w:name="List Table 6 Colorful Accent 1" w:uiPriority="51"/>
+    <w:lsdException w:name="List Table 7 Colorful Accent 1" w:uiPriority="52"/>
+    <w:lsdException w:name="List Table 1 Light Accent 2" w:uiPriority="46"/>
+    <w:lsdException w:name="List Table 2 Accent 2" w:uiPriority="47"/>
+    <w:lsdException w:name="List Table 3 Accent 2" w:uiPriority="48"/>
+    <w:lsdException w:name="List Table 4 Accent 2" w:uiPriority="49"/>
+    <w:lsdException w:name="List Table 5 Dark Accent 2" w:uiPriority="50"/>
+    <w:lsdException w:name="List Table 6 Colorful Accent 2" w:uiPriority="51"/>
+    <w:lsdException w:name="List Table 7 Colorful Accent 2" w:uiPriority="52"/>
+    <w:lsdException w:name="List Table 1 Light Accent 3" w:uiPriority="46"/>
+    <w:lsdException w:name="List Table 2 Accent 3" w:uiPriority="47"/>
+    <w:lsdException w:name="List Table 3 Accent 3" w:uiPriority="48"/>
+    <w:lsdException w:name="List Table 4 Accent 3" w:uiPriority="49"/>
+    <w:lsdException w:name="List Table 5 Dark Accent 3" w:uiPriority="50"/>
+    <w:lsdException w:name="List Table 6 Colorful Accent 3" w:uiPriority="51"/>
+    <w:lsdException w:name="List Table 7 Colorful Accent 3" w:uiPriority="52"/>
+    <w:lsdException w:name="List Table 1 Light Accent 4" w:uiPriority="46"/>
+    <w:lsdException w:name="List Table 2 Accent 4" w:uiPriority="47"/>
+    <w:lsdException w:name="List Table 3 Accent 4" w:uiPriority="48"/>
+    <w:lsdException w:name="List Table 4 Accent 4" w:uiPriority="49"/>
+    <w:lsdException w:name="List Table 5 Dark Accent 4" w:uiPriority="50"/>
+    <w:lsdException w:name="List Table 6 Colorful Accent 4" w:uiPriority="51"/>
+    <w:lsdException w:name="List Table 7 Colorful Accent 4" w:uiPriority="52"/>
+    <w:lsdException w:name="List Table 1 Light Accent 5" w:uiPriority="46"/>
+    <w:lsdException w:name="List Table 2 Accent 5" w:uiPriority="47"/>
+    <w:lsdException w:name="List Table 3 Accent 5" w:uiPriority="48"/>
+    <w:lsdException w:name="List Table 4 Accent 5" w:uiPriority="49"/>
+    <w:lsdException w:name="List Table 5 Dark Accent 5" w:uiPriority="50"/>
+    <w:lsdException w:name="List Table 6 Colorful Accent 5" w:uiPriority="51"/>
+    <w:lsdException w:name="List Table 7 Colorful Accent 5" w:uiPriority="52"/>
+    <w:lsdException w:name="List Table 1 Light Accent 6" w:uiPriority="46"/>
+    <w:lsdException w:name="List Table 2 Accent 6" w:uiPriority="47"/>
+    <w:lsdException w:name="List Table 3 Accent 6" w:uiPriority="48"/>
+    <w:lsdException w:name="List Table 4 Accent 6" w:uiPriority="49"/>
+    <w:lsdException w:name="List Table 5 Dark Accent 6" w:uiPriority="50"/>
+    <w:lsdException w:name="List Table 6 Colorful Accent 6" w:uiPriority="51"/>
+    <w:lsdException w:name="List Table 7 Colorful Accent 6" w:uiPriority="52"/>
+    <w:lsdException w:name="Mention" w:semiHidden="1" w:uiPriority="99" w:unhideWhenUsed="1"/>
+    <w:lsdException w:name="Smart Hyperlink" w:semiHidden="1" w:uiPriority="99" w:unhideWhenUsed="1"/>
+    <w:lsdException w:name="Hashtag" w:semiHidden="1" w:uiPriority="99" w:unhideWhenUsed="1"/>
+    <w:lsdException w:name="Unresolved Mention" w:semiHidden="1" w:uiPriority="99" w:unhideWhenUsed="1"/>
   </w:latentStyles>
-  <w:style w:type="paragraph" w:default="1" w:styleId="Normal">
+  <w:style w:type="paragraph" w:default="1" w:styleId="a">
     <w:name w:val="Normal"/>
     <w:qFormat/>
     <w:rPr>
@@ -7150,10 +7373,10 @@
       <w:szCs w:val="24"/>
     </w:rPr>
   </w:style>
-  <w:style w:type="paragraph" w:styleId="Heading1">
+  <w:style w:type="paragraph" w:styleId="1">
     <w:name w:val="heading 1"/>
-    <w:basedOn w:val="Normal"/>
-    <w:next w:val="Normal"/>
+    <w:basedOn w:val="a"/>
+    <w:next w:val="a"/>
     <w:qFormat/>
     <w:pPr>
       <w:keepNext/>
@@ -7163,10 +7386,10 @@
       <w:sz w:val="28"/>
     </w:rPr>
   </w:style>
-  <w:style w:type="paragraph" w:styleId="Heading2">
+  <w:style w:type="paragraph" w:styleId="2">
     <w:name w:val="heading 2"/>
-    <w:basedOn w:val="Normal"/>
-    <w:next w:val="Normal"/>
+    <w:basedOn w:val="a"/>
+    <w:next w:val="a"/>
     <w:qFormat/>
     <w:pPr>
       <w:keepNext/>
@@ -7179,13 +7402,13 @@
       <w:u w:val="single"/>
     </w:rPr>
   </w:style>
-  <w:style w:type="character" w:default="1" w:styleId="DefaultParagraphFont">
+  <w:style w:type="character" w:default="1" w:styleId="a0">
     <w:name w:val="Default Paragraph Font"/>
     <w:uiPriority w:val="1"/>
     <w:semiHidden/>
     <w:unhideWhenUsed/>
   </w:style>
-  <w:style w:type="table" w:default="1" w:styleId="TableNormal">
+  <w:style w:type="table" w:default="1" w:styleId="a1">
     <w:name w:val="Normal Table"/>
     <w:uiPriority w:val="99"/>
     <w:semiHidden/>
@@ -7200,15 +7423,15 @@
       </w:tblCellMar>
     </w:tblPr>
   </w:style>
-  <w:style w:type="numbering" w:default="1" w:styleId="NoList">
+  <w:style w:type="numbering" w:default="1" w:styleId="a2">
     <w:name w:val="No List"/>
     <w:uiPriority w:val="99"/>
     <w:semiHidden/>
     <w:unhideWhenUsed/>
   </w:style>
-  <w:style w:type="paragraph" w:styleId="Title">
+  <w:style w:type="paragraph" w:styleId="a3">
     <w:name w:val="Title"/>
-    <w:basedOn w:val="Normal"/>
+    <w:basedOn w:val="a"/>
     <w:qFormat/>
     <w:pPr>
       <w:jc w:val="center"/>
@@ -7217,9 +7440,9 @@
       <w:sz w:val="32"/>
     </w:rPr>
   </w:style>
-  <w:style w:type="paragraph" w:styleId="Subtitle">
+  <w:style w:type="paragraph" w:styleId="a4">
     <w:name w:val="Subtitle"/>
-    <w:basedOn w:val="Normal"/>
+    <w:basedOn w:val="a"/>
     <w:qFormat/>
     <w:pPr>
       <w:jc w:val="center"/>
@@ -7228,16 +7451,16 @@
       <w:sz w:val="28"/>
     </w:rPr>
   </w:style>
-  <w:style w:type="paragraph" w:styleId="BodyTextIndent">
+  <w:style w:type="paragraph" w:styleId="a5">
     <w:name w:val="Body Text Indent"/>
-    <w:basedOn w:val="Normal"/>
+    <w:basedOn w:val="a"/>
     <w:pPr>
       <w:ind w:left="360"/>
     </w:pPr>
   </w:style>
-  <w:style w:type="paragraph" w:styleId="HTMLPreformatted">
+  <w:style w:type="paragraph" w:styleId="HTML">
     <w:name w:val="HTML Preformatted"/>
-    <w:basedOn w:val="Normal"/>
+    <w:basedOn w:val="a"/>
     <w:pPr>
       <w:tabs>
         <w:tab w:val="left" w:pos="916"/>
@@ -7264,24 +7487,24 @@
       <w:szCs w:val="20"/>
     </w:rPr>
   </w:style>
-  <w:style w:type="character" w:styleId="Hyperlink">
+  <w:style w:type="character" w:styleId="a6">
     <w:name w:val="Hyperlink"/>
     <w:rPr>
       <w:color w:val="0000FF"/>
       <w:u w:val="single"/>
     </w:rPr>
   </w:style>
-  <w:style w:type="paragraph" w:styleId="BodyTextIndent2">
+  <w:style w:type="paragraph" w:styleId="20">
     <w:name w:val="Body Text Indent 2"/>
-    <w:basedOn w:val="Normal"/>
+    <w:basedOn w:val="a"/>
     <w:pPr>
       <w:ind w:left="180"/>
     </w:pPr>
   </w:style>
-  <w:style w:type="paragraph" w:styleId="BalloonText">
+  <w:style w:type="paragraph" w:styleId="a7">
     <w:name w:val="Balloon Text"/>
-    <w:basedOn w:val="Normal"/>
-    <w:link w:val="BalloonTextChar"/>
+    <w:basedOn w:val="a"/>
+    <w:link w:val="a8"/>
     <w:rsid w:val="00E30863"/>
     <w:rPr>
       <w:rFonts w:ascii="Tahoma" w:hAnsi="Tahoma" w:cs="Tahoma"/>
@@ -7289,310 +7512,10 @@
       <w:szCs w:val="16"/>
     </w:rPr>
   </w:style>
-  <w:style w:type="character" w:customStyle="1" w:styleId="BalloonTextChar">
-    <w:name w:val="Balloon Text Char"/>
-    <w:basedOn w:val="DefaultParagraphFont"/>
-    <w:link w:val="BalloonText"/>
-    <w:rsid w:val="00E30863"/>
-    <w:rPr>
-      <w:rFonts w:ascii="Tahoma" w:hAnsi="Tahoma" w:cs="Tahoma"/>
-      <w:sz w:val="16"/>
-      <w:szCs w:val="16"/>
-    </w:rPr>
-  </w:style>
-</w:styles>
-</file>
-
-<file path=word/stylesWithEffects.xml><?xml version="1.0" encoding="utf-8"?>
-<w:styles xmlns:wpc="http://schemas.microsoft.com/office/word/2010/wordprocessingCanvas" xmlns:mc="http://schemas.openxmlformats.org/markup-compatibility/2006" xmlns:o="urn:schemas-microsoft-com:office:office" xmlns:r="http://schemas.openxmlformats.org/officeDocument/2006/relationships" xmlns:m="http://schemas.openxmlformats.org/officeDocument/2006/math" xmlns:v="urn:schemas-microsoft-com:vml" xmlns:wp14="http://schemas.microsoft.com/office/word/2010/wordprocessingDrawing" xmlns:wp="http://schemas.openxmlformats.org/drawingml/2006/wordprocessingDrawing" xmlns:w10="urn:schemas-microsoft-com:office:word" xmlns:w="http://schemas.openxmlformats.org/wordprocessingml/2006/main" xmlns:w14="http://schemas.microsoft.com/office/word/2010/wordml" xmlns:wpg="http://schemas.microsoft.com/office/word/2010/wordprocessingGroup" xmlns:wpi="http://schemas.microsoft.com/office/word/2010/wordprocessingInk" xmlns:wne="http://schemas.microsoft.com/office/word/2006/wordml" xmlns:wps="http://schemas.microsoft.com/office/word/2010/wordprocessingShape" mc:Ignorable="w14 wp14">
-  <w:docDefaults>
-    <w:rPrDefault>
-      <w:rPr>
-        <w:rFonts w:ascii="Times New Roman" w:eastAsia="Times New Roman" w:hAnsi="Times New Roman" w:cs="Times New Roman"/>
-        <w:lang w:val="en-US" w:eastAsia="en-US" w:bidi="ar-SA"/>
-      </w:rPr>
-    </w:rPrDefault>
-    <w:pPrDefault/>
-  </w:docDefaults>
-  <w:latentStyles w:defLockedState="0" w:defUIPriority="0" w:defSemiHidden="0" w:defUnhideWhenUsed="0" w:defQFormat="0" w:count="267">
-    <w:lsdException w:name="Normal" w:qFormat="1"/>
-    <w:lsdException w:name="heading 1" w:qFormat="1"/>
-    <w:lsdException w:name="heading 2" w:qFormat="1"/>
-    <w:lsdException w:name="heading 3" w:semiHidden="1" w:unhideWhenUsed="1" w:qFormat="1"/>
-    <w:lsdException w:name="heading 4" w:semiHidden="1" w:unhideWhenUsed="1" w:qFormat="1"/>
-    <w:lsdException w:name="heading 5" w:semiHidden="1" w:unhideWhenUsed="1" w:qFormat="1"/>
-    <w:lsdException w:name="heading 6" w:semiHidden="1" w:unhideWhenUsed="1" w:qFormat="1"/>
-    <w:lsdException w:name="heading 7" w:semiHidden="1" w:unhideWhenUsed="1" w:qFormat="1"/>
-    <w:lsdException w:name="heading 8" w:semiHidden="1" w:unhideWhenUsed="1" w:qFormat="1"/>
-    <w:lsdException w:name="heading 9" w:semiHidden="1" w:unhideWhenUsed="1" w:qFormat="1"/>
-    <w:lsdException w:name="caption" w:semiHidden="1" w:unhideWhenUsed="1" w:qFormat="1"/>
-    <w:lsdException w:name="Title" w:qFormat="1"/>
-    <w:lsdException w:name="Subtitle" w:qFormat="1"/>
-    <w:lsdException w:name="Strong" w:qFormat="1"/>
-    <w:lsdException w:name="Emphasis" w:qFormat="1"/>
-    <w:lsdException w:name="Placeholder Text" w:semiHidden="1" w:uiPriority="99"/>
-    <w:lsdException w:name="No Spacing" w:uiPriority="1" w:qFormat="1"/>
-    <w:lsdException w:name="Light Shading" w:uiPriority="60"/>
-    <w:lsdException w:name="Light List" w:uiPriority="61"/>
-    <w:lsdException w:name="Light Grid" w:uiPriority="62"/>
-    <w:lsdException w:name="Medium Shading 1" w:uiPriority="63"/>
-    <w:lsdException w:name="Medium Shading 2" w:uiPriority="64"/>
-    <w:lsdException w:name="Medium List 1" w:uiPriority="65"/>
-    <w:lsdException w:name="Medium List 2" w:uiPriority="66"/>
-    <w:lsdException w:name="Medium Grid 1" w:uiPriority="67"/>
-    <w:lsdException w:name="Medium Grid 2" w:uiPriority="68"/>
-    <w:lsdException w:name="Medium Grid 3" w:uiPriority="69"/>
-    <w:lsdException w:name="Dark List" w:uiPriority="70"/>
-    <w:lsdException w:name="Colorful Shading" w:uiPriority="71"/>
-    <w:lsdException w:name="Colorful List" w:uiPriority="72"/>
-    <w:lsdException w:name="Colorful Grid" w:uiPriority="73"/>
-    <w:lsdException w:name="Light Shading Accent 1" w:uiPriority="60"/>
-    <w:lsdException w:name="Light List Accent 1" w:uiPriority="61"/>
-    <w:lsdException w:name="Light Grid Accent 1" w:uiPriority="62"/>
-    <w:lsdException w:name="Medium Shading 1 Accent 1" w:uiPriority="63"/>
-    <w:lsdException w:name="Medium Shading 2 Accent 1" w:uiPriority="64"/>
-    <w:lsdException w:name="Medium List 1 Accent 1" w:uiPriority="65"/>
-    <w:lsdException w:name="Revision" w:semiHidden="1" w:uiPriority="99"/>
-    <w:lsdException w:name="List Paragraph" w:uiPriority="34" w:qFormat="1"/>
-    <w:lsdException w:name="Quote" w:uiPriority="29" w:qFormat="1"/>
-    <w:lsdException w:name="Intense Quote" w:uiPriority="30" w:qFormat="1"/>
-    <w:lsdException w:name="Medium List 2 Accent 1" w:uiPriority="66"/>
-    <w:lsdException w:name="Medium Grid 1 Accent 1" w:uiPriority="67"/>
-    <w:lsdException w:name="Medium Grid 2 Accent 1" w:uiPriority="68"/>
-    <w:lsdException w:name="Medium Grid 3 Accent 1" w:uiPriority="69"/>
-    <w:lsdException w:name="Dark List Accent 1" w:uiPriority="70"/>
-    <w:lsdException w:name="Colorful Shading Accent 1" w:uiPriority="71"/>
-    <w:lsdException w:name="Colorful List Accent 1" w:uiPriority="72"/>
-    <w:lsdException w:name="Colorful Grid Accent 1" w:uiPriority="73"/>
-    <w:lsdException w:name="Light Shading Accent 2" w:uiPriority="60"/>
-    <w:lsdException w:name="Light List Accent 2" w:uiPriority="61"/>
-    <w:lsdException w:name="Light Grid Accent 2" w:uiPriority="62"/>
-    <w:lsdException w:name="Medium Shading 1 Accent 2" w:uiPriority="63"/>
-    <w:lsdException w:name="Medium Shading 2 Accent 2" w:uiPriority="64"/>
-    <w:lsdException w:name="Medium List 1 Accent 2" w:uiPriority="65"/>
-    <w:lsdException w:name="Medium List 2 Accent 2" w:uiPriority="66"/>
-    <w:lsdException w:name="Medium Grid 1 Accent 2" w:uiPriority="67"/>
-    <w:lsdException w:name="Medium Grid 2 Accent 2" w:uiPriority="68"/>
-    <w:lsdException w:name="Medium Grid 3 Accent 2" w:uiPriority="69"/>
-    <w:lsdException w:name="Dark List Accent 2" w:uiPriority="70"/>
-    <w:lsdException w:name="Colorful Shading Accent 2" w:uiPriority="71"/>
-    <w:lsdException w:name="Colorful List Accent 2" w:uiPriority="72"/>
-    <w:lsdException w:name="Colorful Grid Accent 2" w:uiPriority="73"/>
-    <w:lsdException w:name="Light Shading Accent 3" w:uiPriority="60"/>
-    <w:lsdException w:name="Light List Accent 3" w:uiPriority="61"/>
-    <w:lsdException w:name="Light Grid Accent 3" w:uiPriority="62"/>
-    <w:lsdException w:name="Medium Shading 1 Accent 3" w:uiPriority="63"/>
-    <w:lsdException w:name="Medium Shading 2 Accent 3" w:uiPriority="64"/>
-    <w:lsdException w:name="Medium List 1 Accent 3" w:uiPriority="65"/>
-    <w:lsdException w:name="Medium List 2 Accent 3" w:uiPriority="66"/>
-    <w:lsdException w:name="Medium Grid 1 Accent 3" w:uiPriority="67"/>
-    <w:lsdException w:name="Medium Grid 2 Accent 3" w:uiPriority="68"/>
-    <w:lsdException w:name="Medium Grid 3 Accent 3" w:uiPriority="69"/>
-    <w:lsdException w:name="Dark List Accent 3" w:uiPriority="70"/>
-    <w:lsdException w:name="Colorful Shading Accent 3" w:uiPriority="71"/>
-    <w:lsdException w:name="Colorful List Accent 3" w:uiPriority="72"/>
-    <w:lsdException w:name="Colorful Grid Accent 3" w:uiPriority="73"/>
-    <w:lsdException w:name="Light Shading Accent 4" w:uiPriority="60"/>
-    <w:lsdException w:name="Light List Accent 4" w:uiPriority="61"/>
-    <w:lsdException w:name="Light Grid Accent 4" w:uiPriority="62"/>
-    <w:lsdException w:name="Medium Shading 1 Accent 4" w:uiPriority="63"/>
-    <w:lsdException w:name="Medium Shading 2 Accent 4" w:uiPriority="64"/>
-    <w:lsdException w:name="Medium List 1 Accent 4" w:uiPriority="65"/>
-    <w:lsdException w:name="Medium List 2 Accent 4" w:uiPriority="66"/>
-    <w:lsdException w:name="Medium Grid 1 Accent 4" w:uiPriority="67"/>
-    <w:lsdException w:name="Medium Grid 2 Accent 4" w:uiPriority="68"/>
-    <w:lsdException w:name="Medium Grid 3 Accent 4" w:uiPriority="69"/>
-    <w:lsdException w:name="Dark List Accent 4" w:uiPriority="70"/>
-    <w:lsdException w:name="Colorful Shading Accent 4" w:uiPriority="71"/>
-    <w:lsdException w:name="Colorful List Accent 4" w:uiPriority="72"/>
-    <w:lsdException w:name="Colorful Grid Accent 4" w:uiPriority="73"/>
-    <w:lsdException w:name="Light Shading Accent 5" w:uiPriority="60"/>
-    <w:lsdException w:name="Light List Accent 5" w:uiPriority="61"/>
-    <w:lsdException w:name="Light Grid Accent 5" w:uiPriority="62"/>
-    <w:lsdException w:name="Medium Shading 1 Accent 5" w:uiPriority="63"/>
-    <w:lsdException w:name="Medium Shading 2 Accent 5" w:uiPriority="64"/>
-    <w:lsdException w:name="Medium List 1 Accent 5" w:uiPriority="65"/>
-    <w:lsdException w:name="Medium List 2 Accent 5" w:uiPriority="66"/>
-    <w:lsdException w:name="Medium Grid 1 Accent 5" w:uiPriority="67"/>
-    <w:lsdException w:name="Medium Grid 2 Accent 5" w:uiPriority="68"/>
-    <w:lsdException w:name="Medium Grid 3 Accent 5" w:uiPriority="69"/>
-    <w:lsdException w:name="Dark List Accent 5" w:uiPriority="70"/>
-    <w:lsdException w:name="Colorful Shading Accent 5" w:uiPriority="71"/>
-    <w:lsdException w:name="Colorful List Accent 5" w:uiPriority="72"/>
-    <w:lsdException w:name="Colorful Grid Accent 5" w:uiPriority="73"/>
-    <w:lsdException w:name="Light Shading Accent 6" w:uiPriority="60"/>
-    <w:lsdException w:name="Light List Accent 6" w:uiPriority="61"/>
-    <w:lsdException w:name="Light Grid Accent 6" w:uiPriority="62"/>
-    <w:lsdException w:name="Medium Shading 1 Accent 6" w:uiPriority="63"/>
-    <w:lsdException w:name="Medium Shading 2 Accent 6" w:uiPriority="64"/>
-    <w:lsdException w:name="Medium List 1 Accent 6" w:uiPriority="65"/>
-    <w:lsdException w:name="Medium List 2 Accent 6" w:uiPriority="66"/>
-    <w:lsdException w:name="Medium Grid 1 Accent 6" w:uiPriority="67"/>
-    <w:lsdException w:name="Medium Grid 2 Accent 6" w:uiPriority="68"/>
-    <w:lsdException w:name="Medium Grid 3 Accent 6" w:uiPriority="69"/>
-    <w:lsdException w:name="Dark List Accent 6" w:uiPriority="70"/>
-    <w:lsdException w:name="Colorful Shading Accent 6" w:uiPriority="71"/>
-    <w:lsdException w:name="Colorful List Accent 6" w:uiPriority="72"/>
-    <w:lsdException w:name="Colorful Grid Accent 6" w:uiPriority="73"/>
-    <w:lsdException w:name="Subtle Emphasis" w:uiPriority="19" w:qFormat="1"/>
-    <w:lsdException w:name="Intense Emphasis" w:uiPriority="21" w:qFormat="1"/>
-    <w:lsdException w:name="Subtle Reference" w:uiPriority="31" w:qFormat="1"/>
-    <w:lsdException w:name="Intense Reference" w:uiPriority="32" w:qFormat="1"/>
-    <w:lsdException w:name="Book Title" w:uiPriority="33" w:qFormat="1"/>
-    <w:lsdException w:name="Bibliography" w:semiHidden="1" w:uiPriority="37" w:unhideWhenUsed="1"/>
-    <w:lsdException w:name="TOC Heading" w:semiHidden="1" w:uiPriority="39" w:unhideWhenUsed="1" w:qFormat="1"/>
-  </w:latentStyles>
-  <w:style w:type="paragraph" w:default="1" w:styleId="Normal">
-    <w:name w:val="Normal"/>
-    <w:qFormat/>
-    <w:rPr>
-      <w:sz w:val="24"/>
-      <w:szCs w:val="24"/>
-    </w:rPr>
-  </w:style>
-  <w:style w:type="paragraph" w:styleId="Heading1">
-    <w:name w:val="heading 1"/>
-    <w:basedOn w:val="Normal"/>
-    <w:next w:val="Normal"/>
-    <w:qFormat/>
-    <w:pPr>
-      <w:keepNext/>
-      <w:outlineLvl w:val="0"/>
-    </w:pPr>
-    <w:rPr>
-      <w:sz w:val="28"/>
-    </w:rPr>
-  </w:style>
-  <w:style w:type="paragraph" w:styleId="Heading2">
-    <w:name w:val="heading 2"/>
-    <w:basedOn w:val="Normal"/>
-    <w:next w:val="Normal"/>
-    <w:qFormat/>
-    <w:pPr>
-      <w:keepNext/>
-      <w:outlineLvl w:val="1"/>
-    </w:pPr>
-    <w:rPr>
-      <w:b/>
-      <w:bCs/>
-      <w:sz w:val="28"/>
-      <w:u w:val="single"/>
-    </w:rPr>
-  </w:style>
-  <w:style w:type="character" w:default="1" w:styleId="DefaultParagraphFont">
-    <w:name w:val="Default Paragraph Font"/>
-    <w:uiPriority w:val="1"/>
-    <w:semiHidden/>
-    <w:unhideWhenUsed/>
-  </w:style>
-  <w:style w:type="table" w:default="1" w:styleId="TableNormal">
-    <w:name w:val="Normal Table"/>
-    <w:uiPriority w:val="99"/>
-    <w:semiHidden/>
-    <w:unhideWhenUsed/>
-    <w:tblPr>
-      <w:tblInd w:w="0" w:type="dxa"/>
-      <w:tblCellMar>
-        <w:top w:w="0" w:type="dxa"/>
-        <w:left w:w="108" w:type="dxa"/>
-        <w:bottom w:w="0" w:type="dxa"/>
-        <w:right w:w="108" w:type="dxa"/>
-      </w:tblCellMar>
-    </w:tblPr>
-  </w:style>
-  <w:style w:type="numbering" w:default="1" w:styleId="NoList">
-    <w:name w:val="No List"/>
-    <w:uiPriority w:val="99"/>
-    <w:semiHidden/>
-    <w:unhideWhenUsed/>
-  </w:style>
-  <w:style w:type="paragraph" w:styleId="Title">
-    <w:name w:val="Title"/>
-    <w:basedOn w:val="Normal"/>
-    <w:qFormat/>
-    <w:pPr>
-      <w:jc w:val="center"/>
-    </w:pPr>
-    <w:rPr>
-      <w:sz w:val="32"/>
-    </w:rPr>
-  </w:style>
-  <w:style w:type="paragraph" w:styleId="Subtitle">
-    <w:name w:val="Subtitle"/>
-    <w:basedOn w:val="Normal"/>
-    <w:qFormat/>
-    <w:pPr>
-      <w:jc w:val="center"/>
-    </w:pPr>
-    <w:rPr>
-      <w:sz w:val="28"/>
-    </w:rPr>
-  </w:style>
-  <w:style w:type="paragraph" w:styleId="BodyTextIndent">
-    <w:name w:val="Body Text Indent"/>
-    <w:basedOn w:val="Normal"/>
-    <w:pPr>
-      <w:ind w:left="360"/>
-    </w:pPr>
-  </w:style>
-  <w:style w:type="paragraph" w:styleId="HTMLPreformatted">
-    <w:name w:val="HTML Preformatted"/>
-    <w:basedOn w:val="Normal"/>
-    <w:pPr>
-      <w:tabs>
-        <w:tab w:val="left" w:pos="916"/>
-        <w:tab w:val="left" w:pos="1832"/>
-        <w:tab w:val="left" w:pos="2748"/>
-        <w:tab w:val="left" w:pos="3664"/>
-        <w:tab w:val="left" w:pos="4580"/>
-        <w:tab w:val="left" w:pos="5496"/>
-        <w:tab w:val="left" w:pos="6412"/>
-        <w:tab w:val="left" w:pos="7328"/>
-        <w:tab w:val="left" w:pos="8244"/>
-        <w:tab w:val="left" w:pos="9160"/>
-        <w:tab w:val="left" w:pos="10076"/>
-        <w:tab w:val="left" w:pos="10992"/>
-        <w:tab w:val="left" w:pos="11908"/>
-        <w:tab w:val="left" w:pos="12824"/>
-        <w:tab w:val="left" w:pos="13740"/>
-        <w:tab w:val="left" w:pos="14656"/>
-      </w:tabs>
-    </w:pPr>
-    <w:rPr>
-      <w:rFonts w:ascii="Courier New" w:eastAsia="Courier New" w:hAnsi="Courier New" w:cs="Courier New"/>
-      <w:sz w:val="20"/>
-      <w:szCs w:val="20"/>
-    </w:rPr>
-  </w:style>
-  <w:style w:type="character" w:styleId="Hyperlink">
-    <w:name w:val="Hyperlink"/>
-    <w:rPr>
-      <w:color w:val="0000FF"/>
-      <w:u w:val="single"/>
-    </w:rPr>
-  </w:style>
-  <w:style w:type="paragraph" w:styleId="BodyTextIndent2">
-    <w:name w:val="Body Text Indent 2"/>
-    <w:basedOn w:val="Normal"/>
-    <w:pPr>
-      <w:ind w:left="180"/>
-    </w:pPr>
-  </w:style>
-  <w:style w:type="paragraph" w:styleId="BalloonText">
-    <w:name w:val="Balloon Text"/>
-    <w:basedOn w:val="Normal"/>
-    <w:link w:val="BalloonTextChar"/>
-    <w:rsid w:val="00E30863"/>
-    <w:rPr>
-      <w:rFonts w:ascii="Tahoma" w:hAnsi="Tahoma" w:cs="Tahoma"/>
-      <w:sz w:val="16"/>
-      <w:szCs w:val="16"/>
-    </w:rPr>
-  </w:style>
-  <w:style w:type="character" w:customStyle="1" w:styleId="BalloonTextChar">
-    <w:name w:val="Balloon Text Char"/>
-    <w:basedOn w:val="DefaultParagraphFont"/>
-    <w:link w:val="BalloonText"/>
+  <w:style w:type="character" w:customStyle="1" w:styleId="a8">
+    <w:name w:val="批注框文本 字符"/>
+    <w:basedOn w:val="a0"/>
+    <w:link w:val="a7"/>
     <w:rsid w:val="00E30863"/>
     <w:rPr>
       <w:rFonts w:ascii="Tahoma" w:hAnsi="Tahoma" w:cs="Tahoma"/>

</xml_diff>